<commit_message>
Updated report template to include endpoint and intraday data
Co-authored-by: Robert Schaedler III <robertschaedler3@gmail.com>
Co-authored-by: Allen Best <ajbest91@gmail.com>
</commit_message>
<xml_diff>
--- a/commands/sreport/report.docx
+++ b/commands/sreport/report.docx
@@ -12,6 +12,7 @@
           <w:szCs w:val="32"/>
         </w:rPr>
       </w:pPr>
+      <w:proofErr w:type="gramStart"/>
       <w:r>
         <w:rPr>
           <w:b/>
@@ -19,40 +20,57 @@
           <w:sz w:val="32"/>
           <w:szCs w:val="32"/>
         </w:rPr>
+        <w:t>{{ ticker</w:t>
+      </w:r>
+      <w:proofErr w:type="gramEnd"/>
+      <w:r>
+        <w:rPr>
+          <w:b/>
+          <w:bCs/>
+          <w:sz w:val="32"/>
+          <w:szCs w:val="32"/>
+        </w:rPr>
+        <w:t xml:space="preserve"> }}</w:t>
+      </w:r>
+      <w:r>
+        <w:rPr>
+          <w:sz w:val="32"/>
+          <w:szCs w:val="32"/>
+        </w:rPr>
+        <w:t xml:space="preserve"> </w:t>
+      </w:r>
+      <w:r>
+        <w:rPr>
+          <w:b/>
+          <w:bCs/>
+          <w:sz w:val="32"/>
+          <w:szCs w:val="32"/>
+        </w:rPr>
         <w:t>Trading Report</w:t>
       </w:r>
     </w:p>
     <w:p>
       <w:pPr>
-        <w:jc w:val="right"/>
-        <w:rPr>
-          <w:sz w:val="28"/>
-          <w:szCs w:val="28"/>
-        </w:rPr>
-      </w:pPr>
-      <w:r>
-        <w:rPr>
-          <w:sz w:val="28"/>
-          <w:szCs w:val="28"/>
-        </w:rPr>
-        <w:t>Report Information</w:t>
-      </w:r>
-    </w:p>
-    <w:p>
-      <w:pPr>
         <w:spacing w:line="240" w:lineRule="auto"/>
-        <w:jc w:val="right"/>
-        <w:rPr>
-          <w:sz w:val="28"/>
-          <w:szCs w:val="28"/>
-        </w:rPr>
-      </w:pPr>
-      <w:r>
-        <w:rPr>
-          <w:sz w:val="28"/>
-          <w:szCs w:val="28"/>
-        </w:rPr>
-        <w:t>Ticker: {</w:t>
+        <w:rPr>
+          <w:sz w:val="28"/>
+          <w:szCs w:val="28"/>
+        </w:rPr>
+      </w:pPr>
+      <w:r>
+        <w:rPr>
+          <w:sz w:val="28"/>
+          <w:szCs w:val="28"/>
+        </w:rPr>
+        <w:t xml:space="preserve">Date: </w:t>
+      </w:r>
+      <w:proofErr w:type="gramStart"/>
+      <w:r>
+        <w:rPr>
+          <w:sz w:val="28"/>
+          <w:szCs w:val="28"/>
+        </w:rPr>
+        <w:t>{</w:t>
       </w:r>
       <w:r>
         <w:rPr>
@@ -66,14 +84,15 @@
           <w:sz w:val="28"/>
           <w:szCs w:val="28"/>
         </w:rPr>
-        <w:t>ticker</w:t>
-      </w:r>
-      <w:r>
-        <w:rPr>
-          <w:sz w:val="28"/>
-          <w:szCs w:val="28"/>
-        </w:rPr>
-        <w:t xml:space="preserve"> }</w:t>
+        <w:t>date</w:t>
+      </w:r>
+      <w:proofErr w:type="gramEnd"/>
+      <w:r>
+        <w:rPr>
+          <w:sz w:val="28"/>
+          <w:szCs w:val="28"/>
+        </w:rPr>
+        <w:t xml:space="preserve"> </w:t>
       </w:r>
       <w:r>
         <w:rPr>
@@ -82,36 +101,19 @@
         </w:rPr>
         <w:t>}</w:t>
       </w:r>
-    </w:p>
-    <w:p>
-      <w:pPr>
-        <w:spacing w:line="240" w:lineRule="auto"/>
-        <w:jc w:val="right"/>
-        <w:rPr>
-          <w:sz w:val="28"/>
-          <w:szCs w:val="28"/>
-        </w:rPr>
-      </w:pPr>
-      <w:r>
-        <w:rPr>
-          <w:sz w:val="28"/>
-          <w:szCs w:val="28"/>
-        </w:rPr>
-        <w:t>Date: {</w:t>
-      </w:r>
-      <w:r>
-        <w:rPr>
-          <w:sz w:val="28"/>
-          <w:szCs w:val="28"/>
-        </w:rPr>
-        <w:t xml:space="preserve">{ </w:t>
-      </w:r>
-      <w:r>
-        <w:rPr>
-          <w:sz w:val="28"/>
-          <w:szCs w:val="28"/>
-        </w:rPr>
-        <w:t>date</w:t>
+      <w:r>
+        <w:rPr>
+          <w:sz w:val="28"/>
+          <w:szCs w:val="28"/>
+        </w:rPr>
+        <w:t>}</w:t>
+      </w:r>
+      <w:r>
+        <w:rPr>
+          <w:sz w:val="28"/>
+          <w:szCs w:val="28"/>
+        </w:rPr>
+        <w:ptab w:relativeTo="margin" w:alignment="right" w:leader="none"/>
       </w:r>
       <w:r>
         <w:rPr>
@@ -125,491 +127,23 @@
           <w:sz w:val="28"/>
           <w:szCs w:val="28"/>
         </w:rPr>
-        <w:t>}</w:t>
-      </w:r>
-      <w:r>
-        <w:rPr>
-          <w:sz w:val="28"/>
-          <w:szCs w:val="28"/>
-        </w:rPr>
-        <w:t>}</w:t>
-      </w:r>
-    </w:p>
-    <w:p>
-      <w:pPr>
-        <w:spacing w:line="240" w:lineRule="auto"/>
-        <w:rPr>
-          <w:sz w:val="28"/>
-          <w:szCs w:val="28"/>
-        </w:rPr>
-      </w:pPr>
-      <w:r>
-        <w:rPr>
-          <w:sz w:val="28"/>
-          <w:szCs w:val="28"/>
-        </w:rPr>
-        <w:t>Client Information</w:t>
-      </w:r>
-    </w:p>
-    <w:p>
-      <w:pPr>
-        <w:spacing w:line="240" w:lineRule="auto"/>
-        <w:rPr>
-          <w:sz w:val="28"/>
-          <w:szCs w:val="28"/>
-        </w:rPr>
-      </w:pPr>
-      <w:r>
-        <w:rPr>
-          <w:sz w:val="28"/>
-          <w:szCs w:val="28"/>
-        </w:rPr>
-        <w:t>Username: {</w:t>
-      </w:r>
-      <w:r>
-        <w:rPr>
-          <w:sz w:val="28"/>
-          <w:szCs w:val="28"/>
-        </w:rPr>
-        <w:t xml:space="preserve">{ </w:t>
-      </w:r>
-      <w:r>
-        <w:rPr>
-          <w:sz w:val="28"/>
-          <w:szCs w:val="28"/>
-        </w:rPr>
-        <w:t>username</w:t>
-      </w:r>
-      <w:r>
-        <w:rPr>
-          <w:sz w:val="28"/>
-          <w:szCs w:val="28"/>
-        </w:rPr>
-        <w:t xml:space="preserve"> }}</w:t>
-      </w:r>
-    </w:p>
-    <w:p>
-      <w:pPr>
-        <w:spacing w:line="240" w:lineRule="auto"/>
-        <w:rPr>
-          <w:sz w:val="28"/>
-          <w:szCs w:val="28"/>
-        </w:rPr>
-      </w:pPr>
-    </w:p>
-    <w:p>
-      <w:pPr>
-        <w:spacing w:line="240" w:lineRule="auto"/>
-        <w:rPr>
-          <w:sz w:val="28"/>
-          <w:szCs w:val="28"/>
-        </w:rPr>
-      </w:pPr>
-      <w:r>
-        <w:rPr>
-          <w:sz w:val="28"/>
-          <w:szCs w:val="28"/>
-        </w:rPr>
-        <w:t>Intraday</w:t>
-      </w:r>
-    </w:p>
-    <w:tbl>
-      <w:tblPr>
-        <w:tblStyle w:val="TableGrid"/>
-        <w:tblW w:w="0" w:type="auto"/>
-        <w:jc w:val="center"/>
-        <w:tblLook w:val="04A0" w:firstRow="1" w:lastRow="0" w:firstColumn="1" w:lastColumn="0" w:noHBand="0" w:noVBand="1"/>
-      </w:tblPr>
-      <w:tblGrid>
-        <w:gridCol w:w="1890"/>
-        <w:gridCol w:w="3055"/>
-      </w:tblGrid>
-      <w:tr>
-        <w:trPr>
-          <w:jc w:val="center"/>
-        </w:trPr>
-        <w:tc>
-          <w:tcPr>
-            <w:tcW w:w="1890" w:type="dxa"/>
-          </w:tcPr>
-          <w:p>
-            <w:pPr>
-              <w:jc w:val="center"/>
-              <w:rPr>
-                <w:b/>
-                <w:bCs/>
-                <w:sz w:val="28"/>
-                <w:szCs w:val="28"/>
-              </w:rPr>
-            </w:pPr>
-            <w:r>
-              <w:rPr>
-                <w:b/>
-                <w:bCs/>
-                <w:sz w:val="28"/>
-                <w:szCs w:val="28"/>
-              </w:rPr>
-              <w:t>Metric</w:t>
-            </w:r>
-          </w:p>
-        </w:tc>
-        <w:tc>
-          <w:tcPr>
-            <w:tcW w:w="3055" w:type="dxa"/>
-          </w:tcPr>
-          <w:p>
-            <w:pPr>
-              <w:jc w:val="center"/>
-              <w:rPr>
-                <w:b/>
-                <w:bCs/>
-                <w:sz w:val="28"/>
-                <w:szCs w:val="28"/>
-              </w:rPr>
-            </w:pPr>
-            <w:r>
-              <w:rPr>
-                <w:b/>
-                <w:bCs/>
-                <w:sz w:val="28"/>
-                <w:szCs w:val="28"/>
-              </w:rPr>
-              <w:t>Averaged Value</w:t>
-            </w:r>
-            <w:r>
-              <w:rPr>
-                <w:b/>
-                <w:bCs/>
-                <w:sz w:val="28"/>
-                <w:szCs w:val="28"/>
-              </w:rPr>
-              <w:t xml:space="preserve"> ($)</w:t>
-            </w:r>
-          </w:p>
-        </w:tc>
-      </w:tr>
-      <w:tr>
-        <w:trPr>
-          <w:jc w:val="center"/>
-        </w:trPr>
-        <w:tc>
-          <w:tcPr>
-            <w:tcW w:w="1890" w:type="dxa"/>
-          </w:tcPr>
-          <w:p>
-            <w:pPr>
-              <w:rPr>
-                <w:sz w:val="28"/>
-                <w:szCs w:val="28"/>
-              </w:rPr>
-            </w:pPr>
-            <w:r>
-              <w:rPr>
-                <w:sz w:val="28"/>
-                <w:szCs w:val="28"/>
-              </w:rPr>
-              <w:t>Open</w:t>
-            </w:r>
-          </w:p>
-        </w:tc>
-        <w:tc>
-          <w:tcPr>
-            <w:tcW w:w="3055" w:type="dxa"/>
-          </w:tcPr>
-          <w:p>
-            <w:pPr>
-              <w:rPr>
-                <w:sz w:val="28"/>
-                <w:szCs w:val="28"/>
-              </w:rPr>
-            </w:pPr>
-            <w:r>
-              <w:rPr>
-                <w:sz w:val="28"/>
-                <w:szCs w:val="28"/>
-              </w:rPr>
-              <w:t>{</w:t>
-            </w:r>
-            <w:r>
-              <w:rPr>
-                <w:sz w:val="28"/>
-                <w:szCs w:val="28"/>
-              </w:rPr>
-              <w:t xml:space="preserve">{ </w:t>
-            </w:r>
-            <w:proofErr w:type="spellStart"/>
-            <w:r>
-              <w:rPr>
-                <w:sz w:val="28"/>
-                <w:szCs w:val="28"/>
-              </w:rPr>
-              <w:t>intraday_open_avg</w:t>
-            </w:r>
-            <w:proofErr w:type="spellEnd"/>
-            <w:r>
-              <w:rPr>
-                <w:sz w:val="28"/>
-                <w:szCs w:val="28"/>
-              </w:rPr>
-              <w:t xml:space="preserve"> }}</w:t>
-            </w:r>
-          </w:p>
-        </w:tc>
-      </w:tr>
-      <w:tr>
-        <w:trPr>
-          <w:jc w:val="center"/>
-        </w:trPr>
-        <w:tc>
-          <w:tcPr>
-            <w:tcW w:w="1890" w:type="dxa"/>
-          </w:tcPr>
-          <w:p>
-            <w:pPr>
-              <w:rPr>
-                <w:sz w:val="28"/>
-                <w:szCs w:val="28"/>
-              </w:rPr>
-            </w:pPr>
-            <w:r>
-              <w:rPr>
-                <w:sz w:val="28"/>
-                <w:szCs w:val="28"/>
-              </w:rPr>
-              <w:t>High</w:t>
-            </w:r>
-          </w:p>
-        </w:tc>
-        <w:tc>
-          <w:tcPr>
-            <w:tcW w:w="3055" w:type="dxa"/>
-          </w:tcPr>
-          <w:p>
-            <w:pPr>
-              <w:rPr>
-                <w:sz w:val="28"/>
-                <w:szCs w:val="28"/>
-              </w:rPr>
-            </w:pPr>
-            <w:r>
-              <w:rPr>
-                <w:sz w:val="28"/>
-                <w:szCs w:val="28"/>
-              </w:rPr>
-              <w:t>{</w:t>
-            </w:r>
-            <w:r>
-              <w:rPr>
-                <w:sz w:val="28"/>
-                <w:szCs w:val="28"/>
-              </w:rPr>
-              <w:t>{</w:t>
-            </w:r>
-            <w:r>
-              <w:rPr>
-                <w:sz w:val="28"/>
-                <w:szCs w:val="28"/>
-              </w:rPr>
-              <w:t xml:space="preserve"> </w:t>
-            </w:r>
-            <w:proofErr w:type="spellStart"/>
-            <w:r>
-              <w:rPr>
-                <w:sz w:val="28"/>
-                <w:szCs w:val="28"/>
-              </w:rPr>
-              <w:t>intraday_high_avg</w:t>
-            </w:r>
-            <w:proofErr w:type="spellEnd"/>
-            <w:r>
-              <w:rPr>
-                <w:sz w:val="28"/>
-                <w:szCs w:val="28"/>
-              </w:rPr>
-              <w:t xml:space="preserve"> </w:t>
-            </w:r>
-            <w:r>
-              <w:rPr>
-                <w:sz w:val="28"/>
-                <w:szCs w:val="28"/>
-              </w:rPr>
-              <w:t>}</w:t>
-            </w:r>
-            <w:r>
-              <w:rPr>
-                <w:sz w:val="28"/>
-                <w:szCs w:val="28"/>
-              </w:rPr>
-              <w:t>}</w:t>
-            </w:r>
-          </w:p>
-        </w:tc>
-      </w:tr>
-      <w:tr>
-        <w:trPr>
-          <w:jc w:val="center"/>
-        </w:trPr>
-        <w:tc>
-          <w:tcPr>
-            <w:tcW w:w="1890" w:type="dxa"/>
-          </w:tcPr>
-          <w:p>
-            <w:pPr>
-              <w:rPr>
-                <w:sz w:val="28"/>
-                <w:szCs w:val="28"/>
-              </w:rPr>
-            </w:pPr>
-            <w:r>
-              <w:rPr>
-                <w:sz w:val="28"/>
-                <w:szCs w:val="28"/>
-              </w:rPr>
-              <w:t>Low</w:t>
-            </w:r>
-          </w:p>
-        </w:tc>
-        <w:tc>
-          <w:tcPr>
-            <w:tcW w:w="3055" w:type="dxa"/>
-          </w:tcPr>
-          <w:p>
-            <w:pPr>
-              <w:rPr>
-                <w:sz w:val="28"/>
-                <w:szCs w:val="28"/>
-              </w:rPr>
-            </w:pPr>
-            <w:r>
-              <w:rPr>
-                <w:sz w:val="28"/>
-                <w:szCs w:val="28"/>
-              </w:rPr>
-              <w:t>{</w:t>
-            </w:r>
-            <w:r>
-              <w:rPr>
-                <w:sz w:val="28"/>
-                <w:szCs w:val="28"/>
-              </w:rPr>
-              <w:t xml:space="preserve">{ </w:t>
-            </w:r>
-            <w:proofErr w:type="spellStart"/>
-            <w:r>
-              <w:rPr>
-                <w:sz w:val="28"/>
-                <w:szCs w:val="28"/>
-              </w:rPr>
-              <w:t>intraday_low_avg</w:t>
-            </w:r>
-            <w:proofErr w:type="spellEnd"/>
-            <w:r>
-              <w:rPr>
-                <w:sz w:val="28"/>
-                <w:szCs w:val="28"/>
-              </w:rPr>
-              <w:t xml:space="preserve"> </w:t>
-            </w:r>
-            <w:r>
-              <w:rPr>
-                <w:sz w:val="28"/>
-                <w:szCs w:val="28"/>
-              </w:rPr>
-              <w:t>}</w:t>
-            </w:r>
-            <w:r>
-              <w:rPr>
-                <w:sz w:val="28"/>
-                <w:szCs w:val="28"/>
-              </w:rPr>
-              <w:t>}</w:t>
-            </w:r>
-          </w:p>
-        </w:tc>
-      </w:tr>
-      <w:tr>
-        <w:trPr>
-          <w:jc w:val="center"/>
-        </w:trPr>
-        <w:tc>
-          <w:tcPr>
-            <w:tcW w:w="1890" w:type="dxa"/>
-          </w:tcPr>
-          <w:p>
-            <w:pPr>
-              <w:rPr>
-                <w:sz w:val="28"/>
-                <w:szCs w:val="28"/>
-              </w:rPr>
-            </w:pPr>
-            <w:r>
-              <w:rPr>
-                <w:sz w:val="28"/>
-                <w:szCs w:val="28"/>
-              </w:rPr>
-              <w:t>Close</w:t>
-            </w:r>
-          </w:p>
-        </w:tc>
-        <w:tc>
-          <w:tcPr>
-            <w:tcW w:w="3055" w:type="dxa"/>
-          </w:tcPr>
-          <w:p>
-            <w:pPr>
-              <w:rPr>
-                <w:sz w:val="28"/>
-                <w:szCs w:val="28"/>
-              </w:rPr>
-            </w:pPr>
-            <w:r>
-              <w:rPr>
-                <w:sz w:val="28"/>
-                <w:szCs w:val="28"/>
-              </w:rPr>
-              <w:t>{</w:t>
-            </w:r>
-            <w:r>
-              <w:rPr>
-                <w:sz w:val="28"/>
-                <w:szCs w:val="28"/>
-              </w:rPr>
-              <w:t xml:space="preserve">{ </w:t>
-            </w:r>
-            <w:proofErr w:type="spellStart"/>
-            <w:r>
-              <w:rPr>
-                <w:sz w:val="28"/>
-                <w:szCs w:val="28"/>
-              </w:rPr>
-              <w:t>intraday_close_avg</w:t>
-            </w:r>
-            <w:proofErr w:type="spellEnd"/>
-            <w:r>
-              <w:rPr>
-                <w:sz w:val="28"/>
-                <w:szCs w:val="28"/>
-              </w:rPr>
-              <w:t xml:space="preserve"> </w:t>
-            </w:r>
-            <w:r>
-              <w:rPr>
-                <w:sz w:val="28"/>
-                <w:szCs w:val="28"/>
-              </w:rPr>
-              <w:t>}</w:t>
-            </w:r>
-            <w:r>
-              <w:rPr>
-                <w:sz w:val="28"/>
-                <w:szCs w:val="28"/>
-              </w:rPr>
-              <w:t>}</w:t>
-            </w:r>
-          </w:p>
-        </w:tc>
-      </w:tr>
-    </w:tbl>
+        <w:t>Time: {{ time }}</w:t>
+      </w:r>
+      <w:r>
+        <w:rPr>
+          <w:sz w:val="28"/>
+          <w:szCs w:val="28"/>
+        </w:rPr>
+        <w:ptab w:relativeTo="margin" w:alignment="right" w:leader="none"/>
+      </w:r>
+      <w:r>
+        <w:rPr>
+          <w:sz w:val="28"/>
+          <w:szCs w:val="28"/>
+        </w:rPr>
+        <w:t xml:space="preserve"> </w:t>
+      </w:r>
+    </w:p>
     <w:p>
       <w:pPr>
         <w:spacing w:line="240" w:lineRule="auto"/>
@@ -626,21 +160,87 @@
         <w:rPr>
           <w:sz w:val="28"/>
           <w:szCs w:val="28"/>
-        </w:rPr>
-      </w:pPr>
-      <w:r>
-        <w:rPr>
-          <w:sz w:val="28"/>
-          <w:szCs w:val="28"/>
-        </w:rPr>
-        <w:t>{</w:t>
-      </w:r>
-      <w:r>
-        <w:rPr>
-          <w:sz w:val="28"/>
-          <w:szCs w:val="28"/>
-        </w:rPr>
-        <w:t>{</w:t>
+          <w:u w:val="single"/>
+        </w:rPr>
+      </w:pPr>
+      <w:r>
+        <w:rPr>
+          <w:sz w:val="28"/>
+          <w:szCs w:val="28"/>
+          <w:u w:val="single"/>
+        </w:rPr>
+        <w:t>Endpoint</w:t>
+      </w:r>
+      <w:r>
+        <w:rPr>
+          <w:sz w:val="28"/>
+          <w:szCs w:val="28"/>
+          <w:u w:val="single"/>
+        </w:rPr>
+        <w:t xml:space="preserve">, </w:t>
+      </w:r>
+      <w:r>
+        <w:rPr>
+          <w:sz w:val="28"/>
+          <w:szCs w:val="28"/>
+          <w:u w:val="single"/>
+        </w:rPr>
+        <w:t>Current</w:t>
+      </w:r>
+    </w:p>
+    <w:p>
+      <w:pPr>
+        <w:spacing w:line="240" w:lineRule="auto"/>
+        <w:rPr>
+          <w:sz w:val="28"/>
+          <w:szCs w:val="28"/>
+        </w:rPr>
+      </w:pPr>
+      <w:r>
+        <w:rPr>
+          <w:sz w:val="28"/>
+          <w:szCs w:val="28"/>
+        </w:rPr>
+        <w:t xml:space="preserve">Open: </w:t>
+      </w:r>
+      <w:proofErr w:type="gramStart"/>
+      <w:r>
+        <w:rPr>
+          <w:sz w:val="28"/>
+          <w:szCs w:val="28"/>
+        </w:rPr>
+        <w:t xml:space="preserve">{{ </w:t>
+      </w:r>
+      <w:proofErr w:type="spellStart"/>
+      <w:r>
+        <w:rPr>
+          <w:sz w:val="28"/>
+          <w:szCs w:val="28"/>
+        </w:rPr>
+        <w:t>end</w:t>
+      </w:r>
+      <w:proofErr w:type="gramEnd"/>
+      <w:r>
+        <w:rPr>
+          <w:sz w:val="28"/>
+          <w:szCs w:val="28"/>
+        </w:rPr>
+        <w:t>_open</w:t>
+      </w:r>
+      <w:proofErr w:type="spellEnd"/>
+      <w:r>
+        <w:rPr>
+          <w:sz w:val="28"/>
+          <w:szCs w:val="28"/>
+        </w:rPr>
+        <w:t xml:space="preserve"> }}</w:t>
+      </w:r>
+      <w:r>
+        <w:rPr>
+          <w:sz w:val="28"/>
+          <w:szCs w:val="28"/>
+        </w:rPr>
+        <w:ptab w:relativeTo="margin" w:alignment="right" w:leader="none"/>
       </w:r>
       <w:r>
         <w:rPr>
@@ -648,23 +248,359 @@
           <w:szCs w:val="28"/>
         </w:rPr>
         <w:t xml:space="preserve"> </w:t>
+      </w:r>
+      <w:r>
+        <w:rPr>
+          <w:sz w:val="28"/>
+          <w:szCs w:val="28"/>
+        </w:rPr>
+        <w:t xml:space="preserve">Latest Trading Day: {{ </w:t>
+      </w:r>
+      <w:proofErr w:type="spellStart"/>
+      <w:r>
+        <w:rPr>
+          <w:sz w:val="28"/>
+          <w:szCs w:val="28"/>
+        </w:rPr>
+        <w:t>end_last_day</w:t>
+      </w:r>
+      <w:proofErr w:type="spellEnd"/>
+      <w:r>
+        <w:rPr>
+          <w:sz w:val="28"/>
+          <w:szCs w:val="28"/>
+        </w:rPr>
+        <w:t xml:space="preserve"> }}</w:t>
+      </w:r>
+      <w:r>
+        <w:rPr>
+          <w:sz w:val="28"/>
+          <w:szCs w:val="28"/>
+        </w:rPr>
+        <w:ptab w:relativeTo="margin" w:alignment="right" w:leader="none"/>
+      </w:r>
+    </w:p>
+    <w:p>
+      <w:pPr>
+        <w:spacing w:line="240" w:lineRule="auto"/>
+        <w:rPr>
+          <w:sz w:val="28"/>
+          <w:szCs w:val="28"/>
+        </w:rPr>
+      </w:pPr>
+      <w:r>
+        <w:rPr>
+          <w:sz w:val="28"/>
+          <w:szCs w:val="28"/>
+        </w:rPr>
+        <w:t xml:space="preserve">Price: </w:t>
+      </w:r>
+      <w:proofErr w:type="gramStart"/>
+      <w:r>
+        <w:rPr>
+          <w:sz w:val="28"/>
+          <w:szCs w:val="28"/>
+        </w:rPr>
+        <w:t xml:space="preserve">{{ </w:t>
+      </w:r>
+      <w:proofErr w:type="spellStart"/>
+      <w:r>
+        <w:rPr>
+          <w:sz w:val="28"/>
+          <w:szCs w:val="28"/>
+        </w:rPr>
+        <w:t>end</w:t>
+      </w:r>
+      <w:proofErr w:type="gramEnd"/>
+      <w:r>
+        <w:rPr>
+          <w:sz w:val="28"/>
+          <w:szCs w:val="28"/>
+        </w:rPr>
+        <w:t>_price</w:t>
+      </w:r>
+      <w:proofErr w:type="spellEnd"/>
+      <w:r>
+        <w:rPr>
+          <w:sz w:val="28"/>
+          <w:szCs w:val="28"/>
+        </w:rPr>
+        <w:t xml:space="preserve"> }}</w:t>
+      </w:r>
+      <w:r>
+        <w:rPr>
+          <w:sz w:val="28"/>
+          <w:szCs w:val="28"/>
+        </w:rPr>
+        <w:ptab w:relativeTo="margin" w:alignment="right" w:leader="none"/>
+      </w:r>
+      <w:r>
+        <w:rPr>
+          <w:sz w:val="28"/>
+          <w:szCs w:val="28"/>
+        </w:rPr>
+        <w:t xml:space="preserve">Previous Day Close: {{ </w:t>
+      </w:r>
+      <w:proofErr w:type="spellStart"/>
+      <w:r>
+        <w:rPr>
+          <w:sz w:val="28"/>
+          <w:szCs w:val="28"/>
+        </w:rPr>
+        <w:t>end_prev_close</w:t>
+      </w:r>
+      <w:proofErr w:type="spellEnd"/>
+      <w:r>
+        <w:rPr>
+          <w:sz w:val="28"/>
+          <w:szCs w:val="28"/>
+        </w:rPr>
+        <w:t xml:space="preserve"> }}</w:t>
+      </w:r>
+      <w:r>
+        <w:rPr>
+          <w:sz w:val="28"/>
+          <w:szCs w:val="28"/>
+        </w:rPr>
+        <w:ptab w:relativeTo="margin" w:alignment="right" w:leader="none"/>
+      </w:r>
+    </w:p>
+    <w:p>
+      <w:pPr>
+        <w:spacing w:line="240" w:lineRule="auto"/>
+        <w:rPr>
+          <w:sz w:val="28"/>
+          <w:szCs w:val="28"/>
+        </w:rPr>
+      </w:pPr>
+      <w:r>
+        <w:rPr>
+          <w:sz w:val="28"/>
+          <w:szCs w:val="28"/>
+        </w:rPr>
+        <w:t xml:space="preserve">High: </w:t>
+      </w:r>
+      <w:proofErr w:type="gramStart"/>
+      <w:r>
+        <w:rPr>
+          <w:sz w:val="28"/>
+          <w:szCs w:val="28"/>
+        </w:rPr>
+        <w:t xml:space="preserve">{ </w:t>
+      </w:r>
+      <w:proofErr w:type="spellStart"/>
+      <w:r>
+        <w:rPr>
+          <w:sz w:val="28"/>
+          <w:szCs w:val="28"/>
+        </w:rPr>
+        <w:t>end</w:t>
+      </w:r>
+      <w:proofErr w:type="gramEnd"/>
+      <w:r>
+        <w:rPr>
+          <w:sz w:val="28"/>
+          <w:szCs w:val="28"/>
+        </w:rPr>
+        <w:t>_high</w:t>
+      </w:r>
+      <w:proofErr w:type="spellEnd"/>
+      <w:r>
+        <w:rPr>
+          <w:sz w:val="28"/>
+          <w:szCs w:val="28"/>
+        </w:rPr>
+        <w:t xml:space="preserve"> }}</w:t>
+      </w:r>
+      <w:r>
+        <w:rPr>
+          <w:sz w:val="28"/>
+          <w:szCs w:val="28"/>
+        </w:rPr>
+        <w:ptab w:relativeTo="margin" w:alignment="right" w:leader="none"/>
+      </w:r>
+      <w:r>
+        <w:rPr>
+          <w:sz w:val="28"/>
+          <w:szCs w:val="28"/>
+        </w:rPr>
+        <w:t xml:space="preserve"> </w:t>
+      </w:r>
+      <w:r>
+        <w:rPr>
+          <w:sz w:val="28"/>
+          <w:szCs w:val="28"/>
+        </w:rPr>
+        <w:t xml:space="preserve">Delta: {{ </w:t>
+      </w:r>
+      <w:proofErr w:type="spellStart"/>
+      <w:r>
+        <w:rPr>
+          <w:sz w:val="28"/>
+          <w:szCs w:val="28"/>
+        </w:rPr>
+        <w:t>end_change</w:t>
+      </w:r>
+      <w:proofErr w:type="spellEnd"/>
+      <w:r>
+        <w:rPr>
+          <w:sz w:val="28"/>
+          <w:szCs w:val="28"/>
+        </w:rPr>
+        <w:t xml:space="preserve"> }}</w:t>
+      </w:r>
+      <w:r>
+        <w:rPr>
+          <w:sz w:val="28"/>
+          <w:szCs w:val="28"/>
+        </w:rPr>
+        <w:ptab w:relativeTo="margin" w:alignment="right" w:leader="none"/>
+      </w:r>
+      <w:r>
+        <w:rPr>
+          <w:sz w:val="28"/>
+          <w:szCs w:val="28"/>
+        </w:rPr>
+        <w:t xml:space="preserve"> </w:t>
+      </w:r>
+    </w:p>
+    <w:p>
+      <w:pPr>
+        <w:spacing w:line="240" w:lineRule="auto"/>
+        <w:rPr>
+          <w:sz w:val="28"/>
+          <w:szCs w:val="28"/>
+        </w:rPr>
+      </w:pPr>
+      <w:r>
+        <w:rPr>
+          <w:sz w:val="28"/>
+          <w:szCs w:val="28"/>
+        </w:rPr>
+        <w:t xml:space="preserve">Low: </w:t>
+      </w:r>
+      <w:proofErr w:type="gramStart"/>
+      <w:r>
+        <w:rPr>
+          <w:sz w:val="28"/>
+          <w:szCs w:val="28"/>
+        </w:rPr>
+        <w:t>{{ end</w:t>
+      </w:r>
+      <w:proofErr w:type="gramEnd"/>
+      <w:r>
+        <w:rPr>
+          <w:sz w:val="28"/>
+          <w:szCs w:val="28"/>
+        </w:rPr>
+        <w:t>_ low }}</w:t>
+      </w:r>
+      <w:r>
+        <w:rPr>
+          <w:sz w:val="28"/>
+          <w:szCs w:val="28"/>
+        </w:rPr>
+        <w:t xml:space="preserve"> </w:t>
+      </w:r>
+      <w:r>
+        <w:rPr>
+          <w:sz w:val="28"/>
+          <w:szCs w:val="28"/>
+        </w:rPr>
+        <w:ptab w:relativeTo="margin" w:alignment="right" w:leader="none"/>
+      </w:r>
+      <w:r>
+        <w:rPr>
+          <w:sz w:val="28"/>
+          <w:szCs w:val="28"/>
+        </w:rPr>
+        <w:t xml:space="preserve"> </w:t>
+      </w:r>
+      <w:r>
+        <w:rPr>
+          <w:sz w:val="28"/>
+          <w:szCs w:val="28"/>
+        </w:rPr>
+        <w:t xml:space="preserve">Delta Percent: {{ </w:t>
+      </w:r>
+      <w:proofErr w:type="spellStart"/>
+      <w:r>
+        <w:rPr>
+          <w:sz w:val="28"/>
+          <w:szCs w:val="28"/>
+        </w:rPr>
+        <w:t>end_ch</w:t>
       </w:r>
       <w:bookmarkStart w:id="0" w:name="_GoBack"/>
       <w:bookmarkEnd w:id="0"/>
+      <w:r>
+        <w:rPr>
+          <w:sz w:val="28"/>
+          <w:szCs w:val="28"/>
+        </w:rPr>
+        <w:t>ange_prct</w:t>
+      </w:r>
+      <w:proofErr w:type="spellEnd"/>
+      <w:r>
+        <w:rPr>
+          <w:sz w:val="28"/>
+          <w:szCs w:val="28"/>
+        </w:rPr>
+        <w:t xml:space="preserve"> }}</w:t>
+      </w:r>
+      <w:r>
+        <w:rPr>
+          <w:sz w:val="28"/>
+          <w:szCs w:val="28"/>
+        </w:rPr>
+        <w:ptab w:relativeTo="margin" w:alignment="right" w:leader="none"/>
+      </w:r>
+      <w:r>
+        <w:rPr>
+          <w:sz w:val="28"/>
+          <w:szCs w:val="28"/>
+        </w:rPr>
+        <w:t xml:space="preserve"> </w:t>
+      </w:r>
+    </w:p>
+    <w:p>
+      <w:pPr>
+        <w:spacing w:line="240" w:lineRule="auto"/>
+        <w:rPr>
+          <w:sz w:val="28"/>
+          <w:szCs w:val="28"/>
+        </w:rPr>
+      </w:pPr>
+      <w:r>
+        <w:rPr>
+          <w:sz w:val="28"/>
+          <w:szCs w:val="28"/>
+        </w:rPr>
+        <w:t xml:space="preserve">Volume: </w:t>
+      </w:r>
+      <w:proofErr w:type="gramStart"/>
+      <w:r>
+        <w:rPr>
+          <w:sz w:val="28"/>
+          <w:szCs w:val="28"/>
+        </w:rPr>
+        <w:t xml:space="preserve">{{ </w:t>
+      </w:r>
       <w:proofErr w:type="spellStart"/>
       <w:r>
         <w:rPr>
           <w:sz w:val="28"/>
           <w:szCs w:val="28"/>
         </w:rPr>
-        <w:t>i</w:t>
-      </w:r>
-      <w:r>
-        <w:rPr>
-          <w:sz w:val="28"/>
-          <w:szCs w:val="28"/>
-        </w:rPr>
-        <w:t>ntraday_graph</w:t>
+        <w:t>end</w:t>
+      </w:r>
+      <w:proofErr w:type="gramEnd"/>
+      <w:r>
+        <w:rPr>
+          <w:sz w:val="28"/>
+          <w:szCs w:val="28"/>
+        </w:rPr>
+        <w:t>_vol</w:t>
       </w:r>
       <w:proofErr w:type="spellEnd"/>
       <w:r>
@@ -672,6 +608,298 @@
           <w:sz w:val="28"/>
           <w:szCs w:val="28"/>
         </w:rPr>
+        <w:t xml:space="preserve"> }}</w:t>
+      </w:r>
+      <w:r>
+        <w:rPr>
+          <w:sz w:val="28"/>
+          <w:szCs w:val="28"/>
+        </w:rPr>
+        <w:ptab w:relativeTo="margin" w:alignment="right" w:leader="none"/>
+      </w:r>
+      <w:r>
+        <w:rPr>
+          <w:sz w:val="28"/>
+          <w:szCs w:val="28"/>
+        </w:rPr>
+        <w:ptab w:relativeTo="margin" w:alignment="right" w:leader="none"/>
+      </w:r>
+    </w:p>
+    <w:p>
+      <w:pPr>
+        <w:spacing w:line="240" w:lineRule="auto"/>
+        <w:rPr>
+          <w:sz w:val="28"/>
+          <w:szCs w:val="28"/>
+        </w:rPr>
+      </w:pPr>
+    </w:p>
+    <w:p>
+      <w:pPr>
+        <w:spacing w:line="240" w:lineRule="auto"/>
+        <w:jc w:val="center"/>
+        <w:rPr>
+          <w:sz w:val="28"/>
+          <w:szCs w:val="28"/>
+          <w:u w:val="single"/>
+        </w:rPr>
+      </w:pPr>
+      <w:r>
+        <w:rPr>
+          <w:sz w:val="28"/>
+          <w:szCs w:val="28"/>
+          <w:u w:val="single"/>
+        </w:rPr>
+        <w:t>Intraday</w:t>
+      </w:r>
+      <w:r>
+        <w:rPr>
+          <w:sz w:val="28"/>
+          <w:szCs w:val="28"/>
+          <w:u w:val="single"/>
+        </w:rPr>
+        <w:t xml:space="preserve"> Trading </w:t>
+      </w:r>
+      <w:r>
+        <w:rPr>
+          <w:sz w:val="28"/>
+          <w:szCs w:val="28"/>
+          <w:u w:val="single"/>
+        </w:rPr>
+        <w:t>Period</w:t>
+      </w:r>
+      <w:r>
+        <w:rPr>
+          <w:sz w:val="28"/>
+          <w:szCs w:val="28"/>
+          <w:u w:val="single"/>
+        </w:rPr>
+        <w:t xml:space="preserve">, </w:t>
+      </w:r>
+      <w:r>
+        <w:rPr>
+          <w:sz w:val="28"/>
+          <w:szCs w:val="28"/>
+          <w:u w:val="single"/>
+        </w:rPr>
+        <w:t xml:space="preserve">Previous </w:t>
+      </w:r>
+      <w:r>
+        <w:rPr>
+          <w:sz w:val="28"/>
+          <w:szCs w:val="28"/>
+          <w:u w:val="single"/>
+        </w:rPr>
+        <w:t>25 hours</w:t>
+      </w:r>
+    </w:p>
+    <w:p>
+      <w:pPr>
+        <w:spacing w:line="240" w:lineRule="auto"/>
+        <w:jc w:val="center"/>
+        <w:rPr>
+          <w:sz w:val="28"/>
+          <w:szCs w:val="28"/>
+          <w:u w:val="single"/>
+        </w:rPr>
+      </w:pPr>
+    </w:p>
+    <w:p>
+      <w:pPr>
+        <w:spacing w:line="240" w:lineRule="auto"/>
+        <w:jc w:val="center"/>
+        <w:rPr>
+          <w:sz w:val="28"/>
+          <w:szCs w:val="28"/>
+        </w:rPr>
+      </w:pPr>
+      <w:proofErr w:type="gramStart"/>
+      <w:r>
+        <w:rPr>
+          <w:sz w:val="28"/>
+          <w:szCs w:val="28"/>
+        </w:rPr>
+        <w:t xml:space="preserve">{{ </w:t>
+      </w:r>
+      <w:proofErr w:type="spellStart"/>
+      <w:r>
+        <w:rPr>
+          <w:sz w:val="28"/>
+          <w:szCs w:val="28"/>
+        </w:rPr>
+        <w:t>intraday</w:t>
+      </w:r>
+      <w:proofErr w:type="gramEnd"/>
+      <w:r>
+        <w:rPr>
+          <w:sz w:val="28"/>
+          <w:szCs w:val="28"/>
+        </w:rPr>
+        <w:t>_graph</w:t>
+      </w:r>
+      <w:proofErr w:type="spellEnd"/>
+      <w:r>
+        <w:rPr>
+          <w:sz w:val="28"/>
+          <w:szCs w:val="28"/>
+        </w:rPr>
+        <w:t xml:space="preserve"> }}</w:t>
+      </w:r>
+    </w:p>
+    <w:p>
+      <w:pPr>
+        <w:spacing w:line="240" w:lineRule="auto"/>
+        <w:jc w:val="center"/>
+        <w:rPr>
+          <w:sz w:val="28"/>
+          <w:szCs w:val="28"/>
+        </w:rPr>
+      </w:pPr>
+    </w:p>
+    <w:p>
+      <w:pPr>
+        <w:spacing w:line="240" w:lineRule="auto"/>
+        <w:rPr>
+          <w:sz w:val="28"/>
+          <w:szCs w:val="28"/>
+        </w:rPr>
+      </w:pPr>
+      <w:r>
+        <w:rPr>
+          <w:sz w:val="28"/>
+          <w:szCs w:val="28"/>
+        </w:rPr>
+        <w:t xml:space="preserve">Open: </w:t>
+      </w:r>
+      <w:proofErr w:type="gramStart"/>
+      <w:r>
+        <w:rPr>
+          <w:sz w:val="28"/>
+          <w:szCs w:val="28"/>
+        </w:rPr>
+        <w:t xml:space="preserve">{{ </w:t>
+      </w:r>
+      <w:proofErr w:type="spellStart"/>
+      <w:r>
+        <w:rPr>
+          <w:sz w:val="28"/>
+          <w:szCs w:val="28"/>
+        </w:rPr>
+        <w:t>intraday</w:t>
+      </w:r>
+      <w:proofErr w:type="gramEnd"/>
+      <w:r>
+        <w:rPr>
+          <w:sz w:val="28"/>
+          <w:szCs w:val="28"/>
+        </w:rPr>
+        <w:t>_open</w:t>
+      </w:r>
+      <w:proofErr w:type="spellEnd"/>
+      <w:r>
+        <w:rPr>
+          <w:sz w:val="28"/>
+          <w:szCs w:val="28"/>
+        </w:rPr>
+        <w:t xml:space="preserve"> }</w:t>
+      </w:r>
+      <w:r>
+        <w:rPr>
+          <w:sz w:val="28"/>
+          <w:szCs w:val="28"/>
+        </w:rPr>
+        <w:t>}</w:t>
+      </w:r>
+      <w:r>
+        <w:rPr>
+          <w:sz w:val="28"/>
+          <w:szCs w:val="28"/>
+        </w:rPr>
+        <w:ptab w:relativeTo="margin" w:alignment="right" w:leader="none"/>
+      </w:r>
+      <w:r>
+        <w:rPr>
+          <w:sz w:val="28"/>
+          <w:szCs w:val="28"/>
+        </w:rPr>
+        <w:t xml:space="preserve">Delta: {{ </w:t>
+      </w:r>
+      <w:proofErr w:type="spellStart"/>
+      <w:r>
+        <w:rPr>
+          <w:sz w:val="28"/>
+          <w:szCs w:val="28"/>
+        </w:rPr>
+        <w:t>intraday_delta</w:t>
+      </w:r>
+      <w:proofErr w:type="spellEnd"/>
+      <w:r>
+        <w:rPr>
+          <w:sz w:val="28"/>
+          <w:szCs w:val="28"/>
+        </w:rPr>
+        <w:t xml:space="preserve"> }}</w:t>
+      </w:r>
+    </w:p>
+    <w:p>
+      <w:pPr>
+        <w:spacing w:line="240" w:lineRule="auto"/>
+        <w:rPr>
+          <w:sz w:val="28"/>
+          <w:szCs w:val="28"/>
+        </w:rPr>
+      </w:pPr>
+      <w:r>
+        <w:rPr>
+          <w:sz w:val="28"/>
+          <w:szCs w:val="28"/>
+        </w:rPr>
+        <w:t xml:space="preserve">Close: </w:t>
+      </w:r>
+      <w:proofErr w:type="gramStart"/>
+      <w:r>
+        <w:rPr>
+          <w:sz w:val="28"/>
+          <w:szCs w:val="28"/>
+        </w:rPr>
+        <w:t xml:space="preserve">{{ </w:t>
+      </w:r>
+      <w:proofErr w:type="spellStart"/>
+      <w:r>
+        <w:rPr>
+          <w:sz w:val="28"/>
+          <w:szCs w:val="28"/>
+        </w:rPr>
+        <w:t>intraday</w:t>
+      </w:r>
+      <w:proofErr w:type="gramEnd"/>
+      <w:r>
+        <w:rPr>
+          <w:sz w:val="28"/>
+          <w:szCs w:val="28"/>
+        </w:rPr>
+        <w:t>_</w:t>
+      </w:r>
+      <w:r>
+        <w:rPr>
+          <w:sz w:val="28"/>
+          <w:szCs w:val="28"/>
+        </w:rPr>
+        <w:t>close</w:t>
+      </w:r>
+      <w:proofErr w:type="spellEnd"/>
+      <w:r>
+        <w:rPr>
+          <w:sz w:val="28"/>
+          <w:szCs w:val="28"/>
+        </w:rPr>
+        <w:t xml:space="preserve"> }}</w:t>
+      </w:r>
+      <w:r>
+        <w:rPr>
+          <w:sz w:val="28"/>
+          <w:szCs w:val="28"/>
+        </w:rPr>
         <w:t xml:space="preserve"> </w:t>
       </w:r>
       <w:r>
@@ -679,14 +907,254 @@
           <w:sz w:val="28"/>
           <w:szCs w:val="28"/>
         </w:rPr>
-        <w:t>}</w:t>
-      </w:r>
-      <w:r>
-        <w:rPr>
-          <w:sz w:val="28"/>
-          <w:szCs w:val="28"/>
-        </w:rPr>
-        <w:t>}</w:t>
+        <w:ptab w:relativeTo="margin" w:alignment="right" w:leader="none"/>
+      </w:r>
+      <w:r>
+        <w:rPr>
+          <w:sz w:val="28"/>
+          <w:szCs w:val="28"/>
+        </w:rPr>
+        <w:t xml:space="preserve">Average Price: {{ </w:t>
+      </w:r>
+      <w:proofErr w:type="spellStart"/>
+      <w:r>
+        <w:rPr>
+          <w:sz w:val="28"/>
+          <w:szCs w:val="28"/>
+        </w:rPr>
+        <w:t>intraday_avg</w:t>
+      </w:r>
+      <w:proofErr w:type="spellEnd"/>
+      <w:r>
+        <w:rPr>
+          <w:sz w:val="28"/>
+          <w:szCs w:val="28"/>
+        </w:rPr>
+        <w:t xml:space="preserve"> }}</w:t>
+      </w:r>
+    </w:p>
+    <w:p>
+      <w:pPr>
+        <w:spacing w:line="240" w:lineRule="auto"/>
+        <w:rPr>
+          <w:sz w:val="28"/>
+          <w:szCs w:val="28"/>
+        </w:rPr>
+      </w:pPr>
+      <w:r>
+        <w:rPr>
+          <w:sz w:val="28"/>
+          <w:szCs w:val="28"/>
+        </w:rPr>
+        <w:t>High:</w:t>
+      </w:r>
+      <w:r>
+        <w:rPr>
+          <w:sz w:val="28"/>
+          <w:szCs w:val="28"/>
+        </w:rPr>
+        <w:t xml:space="preserve"> </w:t>
+      </w:r>
+      <w:proofErr w:type="gramStart"/>
+      <w:r>
+        <w:rPr>
+          <w:sz w:val="28"/>
+          <w:szCs w:val="28"/>
+        </w:rPr>
+        <w:t xml:space="preserve">{{ </w:t>
+      </w:r>
+      <w:proofErr w:type="spellStart"/>
+      <w:r>
+        <w:rPr>
+          <w:sz w:val="28"/>
+          <w:szCs w:val="28"/>
+        </w:rPr>
+        <w:t>intraday</w:t>
+      </w:r>
+      <w:proofErr w:type="gramEnd"/>
+      <w:r>
+        <w:rPr>
+          <w:sz w:val="28"/>
+          <w:szCs w:val="28"/>
+        </w:rPr>
+        <w:t>_high</w:t>
+      </w:r>
+      <w:proofErr w:type="spellEnd"/>
+      <w:r>
+        <w:rPr>
+          <w:sz w:val="28"/>
+          <w:szCs w:val="28"/>
+        </w:rPr>
+        <w:t xml:space="preserve"> </w:t>
+      </w:r>
+      <w:r>
+        <w:rPr>
+          <w:sz w:val="28"/>
+          <w:szCs w:val="28"/>
+        </w:rPr>
+        <w:t xml:space="preserve">}} </w:t>
+      </w:r>
+      <w:r>
+        <w:rPr>
+          <w:sz w:val="28"/>
+          <w:szCs w:val="28"/>
+        </w:rPr>
+        <w:ptab w:relativeTo="margin" w:alignment="right" w:leader="none"/>
+      </w:r>
+      <w:r>
+        <w:rPr>
+          <w:sz w:val="28"/>
+          <w:szCs w:val="28"/>
+        </w:rPr>
+        <w:t xml:space="preserve">Volume: {{ </w:t>
+      </w:r>
+      <w:proofErr w:type="spellStart"/>
+      <w:r>
+        <w:rPr>
+          <w:sz w:val="28"/>
+          <w:szCs w:val="28"/>
+        </w:rPr>
+        <w:t>intraday_vol</w:t>
+      </w:r>
+      <w:proofErr w:type="spellEnd"/>
+      <w:r>
+        <w:rPr>
+          <w:sz w:val="28"/>
+          <w:szCs w:val="28"/>
+        </w:rPr>
+        <w:t xml:space="preserve"> }}</w:t>
+      </w:r>
+    </w:p>
+    <w:p>
+      <w:pPr>
+        <w:spacing w:line="240" w:lineRule="auto"/>
+        <w:rPr>
+          <w:sz w:val="28"/>
+          <w:szCs w:val="28"/>
+        </w:rPr>
+      </w:pPr>
+      <w:r>
+        <w:rPr>
+          <w:sz w:val="28"/>
+          <w:szCs w:val="28"/>
+        </w:rPr>
+        <w:t xml:space="preserve">Low: </w:t>
+      </w:r>
+      <w:proofErr w:type="gramStart"/>
+      <w:r>
+        <w:rPr>
+          <w:sz w:val="28"/>
+          <w:szCs w:val="28"/>
+        </w:rPr>
+        <w:t>{{</w:t>
+      </w:r>
+      <w:r>
+        <w:rPr>
+          <w:sz w:val="28"/>
+          <w:szCs w:val="28"/>
+        </w:rPr>
+        <w:t xml:space="preserve"> </w:t>
+      </w:r>
+      <w:proofErr w:type="spellStart"/>
+      <w:r>
+        <w:rPr>
+          <w:sz w:val="28"/>
+          <w:szCs w:val="28"/>
+        </w:rPr>
+        <w:t>intraday</w:t>
+      </w:r>
+      <w:proofErr w:type="gramEnd"/>
+      <w:r>
+        <w:rPr>
+          <w:sz w:val="28"/>
+          <w:szCs w:val="28"/>
+        </w:rPr>
+        <w:t>_</w:t>
+      </w:r>
+      <w:r>
+        <w:rPr>
+          <w:sz w:val="28"/>
+          <w:szCs w:val="28"/>
+        </w:rPr>
+        <w:t>low</w:t>
+      </w:r>
+      <w:proofErr w:type="spellEnd"/>
+      <w:r>
+        <w:rPr>
+          <w:sz w:val="28"/>
+          <w:szCs w:val="28"/>
+        </w:rPr>
+        <w:t xml:space="preserve"> }}</w:t>
+      </w:r>
+    </w:p>
+    <w:p>
+      <w:pPr>
+        <w:spacing w:line="240" w:lineRule="auto"/>
+        <w:rPr>
+          <w:sz w:val="28"/>
+          <w:szCs w:val="28"/>
+        </w:rPr>
+      </w:pPr>
+    </w:p>
+    <w:p>
+      <w:pPr>
+        <w:spacing w:line="240" w:lineRule="auto"/>
+        <w:rPr>
+          <w:sz w:val="28"/>
+          <w:szCs w:val="28"/>
+        </w:rPr>
+      </w:pPr>
+    </w:p>
+    <w:p>
+      <w:pPr>
+        <w:spacing w:line="240" w:lineRule="auto"/>
+        <w:jc w:val="center"/>
+        <w:rPr>
+          <w:sz w:val="28"/>
+          <w:szCs w:val="28"/>
+        </w:rPr>
+      </w:pPr>
+    </w:p>
+    <w:p>
+      <w:pPr>
+        <w:spacing w:line="240" w:lineRule="auto"/>
+        <w:jc w:val="center"/>
+        <w:rPr>
+          <w:sz w:val="28"/>
+          <w:szCs w:val="28"/>
+        </w:rPr>
+      </w:pPr>
+      <w:proofErr w:type="gramStart"/>
+      <w:r>
+        <w:rPr>
+          <w:sz w:val="28"/>
+          <w:szCs w:val="28"/>
+        </w:rPr>
+        <w:t xml:space="preserve">{{ </w:t>
+      </w:r>
+      <w:proofErr w:type="spellStart"/>
+      <w:r>
+        <w:rPr>
+          <w:sz w:val="28"/>
+          <w:szCs w:val="28"/>
+        </w:rPr>
+        <w:t>monthly</w:t>
+      </w:r>
+      <w:proofErr w:type="gramEnd"/>
+      <w:r>
+        <w:rPr>
+          <w:sz w:val="28"/>
+          <w:szCs w:val="28"/>
+        </w:rPr>
+        <w:t>_graph</w:t>
+      </w:r>
+      <w:proofErr w:type="spellEnd"/>
+      <w:r>
+        <w:rPr>
+          <w:sz w:val="28"/>
+          <w:szCs w:val="28"/>
+        </w:rPr>
+        <w:t xml:space="preserve"> }}</w:t>
       </w:r>
     </w:p>
     <w:p>

</xml_diff>

<commit_message>
Updated sreport to work with monthly and endpoint data
Co-authored-by: Robert Schaedler III <robertschaedler3@gmail.com>
Co-authored-by: Allen Best <ajbest91@gmail.com>
</commit_message>
<xml_diff>
--- a/commands/sreport/report.docx
+++ b/commands/sreport/report.docx
@@ -12,6 +12,7 @@
           <w:szCs w:val="32"/>
         </w:rPr>
       </w:pPr>
+      <w:proofErr w:type="gramStart"/>
       <w:r>
         <w:rPr>
           <w:b/>
@@ -19,15 +20,9 @@
           <w:sz w:val="32"/>
           <w:szCs w:val="32"/>
         </w:rPr>
-        <w:t>{{ ticker }}</w:t>
-      </w:r>
-      <w:r>
-        <w:rPr>
-          <w:sz w:val="32"/>
-          <w:szCs w:val="32"/>
-        </w:rPr>
-        <w:t xml:space="preserve"> </w:t>
-      </w:r>
+        <w:t>{{ ticker</w:t>
+      </w:r>
+      <w:proofErr w:type="gramEnd"/>
       <w:r>
         <w:rPr>
           <w:b/>
@@ -35,6 +30,22 @@
           <w:sz w:val="32"/>
           <w:szCs w:val="32"/>
         </w:rPr>
+        <w:t xml:space="preserve"> }}</w:t>
+      </w:r>
+      <w:r>
+        <w:rPr>
+          <w:sz w:val="32"/>
+          <w:szCs w:val="32"/>
+        </w:rPr>
+        <w:t xml:space="preserve"> </w:t>
+      </w:r>
+      <w:r>
+        <w:rPr>
+          <w:b/>
+          <w:bCs/>
+          <w:sz w:val="32"/>
+          <w:szCs w:val="32"/>
+        </w:rPr>
         <w:t>Trading Report</w:t>
       </w:r>
     </w:p>
@@ -51,7 +62,15 @@
           <w:sz w:val="28"/>
           <w:szCs w:val="28"/>
         </w:rPr>
-        <w:t>Date: {</w:t>
+        <w:t xml:space="preserve">Date: </w:t>
+      </w:r>
+      <w:proofErr w:type="gramStart"/>
+      <w:r>
+        <w:rPr>
+          <w:sz w:val="28"/>
+          <w:szCs w:val="28"/>
+        </w:rPr>
+        <w:t>{</w:t>
       </w:r>
       <w:r>
         <w:rPr>
@@ -67,6 +86,7 @@
         </w:rPr>
         <w:t>date</w:t>
       </w:r>
+      <w:proofErr w:type="gramEnd"/>
       <w:r>
         <w:rPr>
           <w:sz w:val="28"/>
@@ -165,7 +185,15 @@
           <w:sz w:val="28"/>
           <w:szCs w:val="28"/>
         </w:rPr>
-        <w:t xml:space="preserve">Open: {{ </w:t>
+        <w:t xml:space="preserve">Open: </w:t>
+      </w:r>
+      <w:proofErr w:type="gramStart"/>
+      <w:r>
+        <w:rPr>
+          <w:sz w:val="28"/>
+          <w:szCs w:val="28"/>
+        </w:rPr>
+        <w:t xml:space="preserve">{{ </w:t>
       </w:r>
       <w:proofErr w:type="spellStart"/>
       <w:r>
@@ -173,7 +201,15 @@
           <w:sz w:val="28"/>
           <w:szCs w:val="28"/>
         </w:rPr>
-        <w:t>end_open</w:t>
+        <w:t>quote</w:t>
+      </w:r>
+      <w:proofErr w:type="gramEnd"/>
+      <w:r>
+        <w:rPr>
+          <w:sz w:val="28"/>
+          <w:szCs w:val="28"/>
+        </w:rPr>
+        <w:t>_open</w:t>
       </w:r>
       <w:proofErr w:type="spellEnd"/>
       <w:r>
@@ -210,7 +246,14 @@
           <w:sz w:val="28"/>
           <w:szCs w:val="28"/>
         </w:rPr>
-        <w:t>end_last_day</w:t>
+        <w:t>quote</w:t>
+      </w:r>
+      <w:r>
+        <w:rPr>
+          <w:sz w:val="28"/>
+          <w:szCs w:val="28"/>
+        </w:rPr>
+        <w:t>_last_day</w:t>
       </w:r>
       <w:proofErr w:type="spellEnd"/>
       <w:r>
@@ -234,7 +277,15 @@
           <w:sz w:val="28"/>
           <w:szCs w:val="28"/>
         </w:rPr>
-        <w:t xml:space="preserve">Price: {{ </w:t>
+        <w:t xml:space="preserve">Price: </w:t>
+      </w:r>
+      <w:proofErr w:type="gramStart"/>
+      <w:r>
+        <w:rPr>
+          <w:sz w:val="28"/>
+          <w:szCs w:val="28"/>
+        </w:rPr>
+        <w:t xml:space="preserve">{{ </w:t>
       </w:r>
       <w:proofErr w:type="spellStart"/>
       <w:r>
@@ -242,7 +293,15 @@
           <w:sz w:val="28"/>
           <w:szCs w:val="28"/>
         </w:rPr>
-        <w:t>end_price</w:t>
+        <w:t>quote</w:t>
+      </w:r>
+      <w:proofErr w:type="gramEnd"/>
+      <w:r>
+        <w:rPr>
+          <w:sz w:val="28"/>
+          <w:szCs w:val="28"/>
+        </w:rPr>
+        <w:t>_price</w:t>
       </w:r>
       <w:proofErr w:type="spellEnd"/>
       <w:r>
@@ -286,7 +345,28 @@
           <w:sz w:val="28"/>
           <w:szCs w:val="28"/>
         </w:rPr>
-        <w:t>end_prev_close</w:t>
+        <w:t>quote</w:t>
+      </w:r>
+      <w:r>
+        <w:rPr>
+          <w:sz w:val="28"/>
+          <w:szCs w:val="28"/>
+        </w:rPr>
+        <w:t>_</w:t>
+      </w:r>
+      <w:r>
+        <w:rPr>
+          <w:sz w:val="28"/>
+          <w:szCs w:val="28"/>
+        </w:rPr>
+        <w:t>last</w:t>
+      </w:r>
+      <w:r>
+        <w:rPr>
+          <w:sz w:val="28"/>
+          <w:szCs w:val="28"/>
+        </w:rPr>
+        <w:t>_close</w:t>
       </w:r>
       <w:proofErr w:type="spellEnd"/>
       <w:r>
@@ -310,7 +390,22 @@
           <w:sz w:val="28"/>
           <w:szCs w:val="28"/>
         </w:rPr>
-        <w:t xml:space="preserve">High: { </w:t>
+        <w:t xml:space="preserve">High: </w:t>
+      </w:r>
+      <w:proofErr w:type="gramStart"/>
+      <w:r>
+        <w:rPr>
+          <w:sz w:val="28"/>
+          <w:szCs w:val="28"/>
+        </w:rPr>
+        <w:t>{</w:t>
+      </w:r>
+      <w:r>
+        <w:rPr>
+          <w:sz w:val="28"/>
+          <w:szCs w:val="28"/>
+        </w:rPr>
+        <w:t xml:space="preserve">{ </w:t>
       </w:r>
       <w:proofErr w:type="spellStart"/>
       <w:r>
@@ -318,7 +413,15 @@
           <w:sz w:val="28"/>
           <w:szCs w:val="28"/>
         </w:rPr>
-        <w:t>end_high</w:t>
+        <w:t>quote</w:t>
+      </w:r>
+      <w:proofErr w:type="gramEnd"/>
+      <w:r>
+        <w:rPr>
+          <w:sz w:val="28"/>
+          <w:szCs w:val="28"/>
+        </w:rPr>
+        <w:t>_high</w:t>
       </w:r>
       <w:proofErr w:type="spellEnd"/>
       <w:r>
@@ -354,7 +457,14 @@
           <w:sz w:val="28"/>
           <w:szCs w:val="28"/>
         </w:rPr>
-        <w:t xml:space="preserve">Delta: {{ </w:t>
+        <w:t>Change</w:t>
+      </w:r>
+      <w:r>
+        <w:rPr>
+          <w:sz w:val="28"/>
+          <w:szCs w:val="28"/>
+        </w:rPr>
+        <w:t xml:space="preserve">: {{ </w:t>
       </w:r>
       <w:proofErr w:type="spellStart"/>
       <w:r>
@@ -362,7 +472,14 @@
           <w:sz w:val="28"/>
           <w:szCs w:val="28"/>
         </w:rPr>
-        <w:t>end_change</w:t>
+        <w:t>quote</w:t>
+      </w:r>
+      <w:r>
+        <w:rPr>
+          <w:sz w:val="28"/>
+          <w:szCs w:val="28"/>
+        </w:rPr>
+        <w:t>_change</w:t>
       </w:r>
       <w:proofErr w:type="spellEnd"/>
       <w:r>
@@ -393,7 +510,39 @@
           <w:sz w:val="28"/>
           <w:szCs w:val="28"/>
         </w:rPr>
-        <w:t>Low: {{ end_ low }}</w:t>
+        <w:t xml:space="preserve">Low: </w:t>
+      </w:r>
+      <w:proofErr w:type="gramStart"/>
+      <w:r>
+        <w:rPr>
+          <w:sz w:val="28"/>
+          <w:szCs w:val="28"/>
+        </w:rPr>
+        <w:t xml:space="preserve">{{ </w:t>
+      </w:r>
+      <w:proofErr w:type="spellStart"/>
+      <w:r>
+        <w:rPr>
+          <w:sz w:val="28"/>
+          <w:szCs w:val="28"/>
+        </w:rPr>
+        <w:t>quote</w:t>
+      </w:r>
+      <w:proofErr w:type="gramEnd"/>
+      <w:r>
+        <w:rPr>
+          <w:sz w:val="28"/>
+          <w:szCs w:val="28"/>
+        </w:rPr>
+        <w:t>_low</w:t>
+      </w:r>
+      <w:proofErr w:type="spellEnd"/>
+      <w:r>
+        <w:rPr>
+          <w:sz w:val="28"/>
+          <w:szCs w:val="28"/>
+        </w:rPr>
+        <w:t xml:space="preserve"> }}</w:t>
       </w:r>
       <w:r>
         <w:rPr>
@@ -421,7 +570,21 @@
           <w:sz w:val="28"/>
           <w:szCs w:val="28"/>
         </w:rPr>
-        <w:t xml:space="preserve">Delta Percent: {{ </w:t>
+        <w:t>Change Per</w:t>
+      </w:r>
+      <w:r>
+        <w:rPr>
+          <w:sz w:val="28"/>
+          <w:szCs w:val="28"/>
+        </w:rPr>
+        <w:t>cent</w:t>
+      </w:r>
+      <w:r>
+        <w:rPr>
+          <w:sz w:val="28"/>
+          <w:szCs w:val="28"/>
+        </w:rPr>
+        <w:t xml:space="preserve">: {{ </w:t>
       </w:r>
       <w:proofErr w:type="spellStart"/>
       <w:r>
@@ -429,7 +592,28 @@
           <w:sz w:val="28"/>
           <w:szCs w:val="28"/>
         </w:rPr>
-        <w:t>end_change_prct</w:t>
+        <w:t>quote</w:t>
+      </w:r>
+      <w:r>
+        <w:rPr>
+          <w:sz w:val="28"/>
+          <w:szCs w:val="28"/>
+        </w:rPr>
+        <w:t>_change_p</w:t>
+      </w:r>
+      <w:r>
+        <w:rPr>
+          <w:sz w:val="28"/>
+          <w:szCs w:val="28"/>
+        </w:rPr>
+        <w:t>ercen</w:t>
+      </w:r>
+      <w:r>
+        <w:rPr>
+          <w:sz w:val="28"/>
+          <w:szCs w:val="28"/>
+        </w:rPr>
+        <w:t>t</w:t>
       </w:r>
       <w:proofErr w:type="spellEnd"/>
       <w:r>
@@ -439,8 +623,6 @@
         </w:rPr>
         <w:t xml:space="preserve"> }}</w:t>
       </w:r>
-      <w:bookmarkStart w:id="0" w:name="_GoBack"/>
-      <w:bookmarkEnd w:id="0"/>
       <w:r>
         <w:rPr>
           <w:sz w:val="28"/>
@@ -462,7 +644,15 @@
           <w:sz w:val="28"/>
           <w:szCs w:val="28"/>
         </w:rPr>
-        <w:t xml:space="preserve">Volume: {{ </w:t>
+        <w:t xml:space="preserve">Volume: </w:t>
+      </w:r>
+      <w:proofErr w:type="gramStart"/>
+      <w:r>
+        <w:rPr>
+          <w:sz w:val="28"/>
+          <w:szCs w:val="28"/>
+        </w:rPr>
+        <w:t xml:space="preserve">{{ </w:t>
       </w:r>
       <w:proofErr w:type="spellStart"/>
       <w:r>
@@ -470,7 +660,22 @@
           <w:sz w:val="28"/>
           <w:szCs w:val="28"/>
         </w:rPr>
-        <w:t>end_vol</w:t>
+        <w:t>quote</w:t>
+      </w:r>
+      <w:proofErr w:type="gramEnd"/>
+      <w:r>
+        <w:rPr>
+          <w:sz w:val="28"/>
+          <w:szCs w:val="28"/>
+        </w:rPr>
+        <w:t>_vol</w:t>
+      </w:r>
+      <w:r>
+        <w:rPr>
+          <w:sz w:val="28"/>
+          <w:szCs w:val="28"/>
+        </w:rPr>
+        <w:t>ume</w:t>
       </w:r>
       <w:proofErr w:type="spellEnd"/>
       <w:r>
@@ -546,9 +751,40 @@
         <w:rPr>
           <w:sz w:val="28"/>
           <w:szCs w:val="28"/>
-          <w:u w:val="single"/>
-        </w:rPr>
-      </w:pPr>
+        </w:rPr>
+      </w:pPr>
+      <w:proofErr w:type="gramStart"/>
+      <w:r>
+        <w:rPr>
+          <w:sz w:val="28"/>
+          <w:szCs w:val="28"/>
+        </w:rPr>
+        <w:t xml:space="preserve">{{ </w:t>
+      </w:r>
+      <w:proofErr w:type="spellStart"/>
+      <w:r>
+        <w:rPr>
+          <w:sz w:val="28"/>
+          <w:szCs w:val="28"/>
+        </w:rPr>
+        <w:t>intraday</w:t>
+      </w:r>
+      <w:proofErr w:type="gramEnd"/>
+      <w:r>
+        <w:rPr>
+          <w:sz w:val="28"/>
+          <w:szCs w:val="28"/>
+        </w:rPr>
+        <w:t>_graph</w:t>
+      </w:r>
+      <w:proofErr w:type="spellEnd"/>
+      <w:r>
+        <w:rPr>
+          <w:sz w:val="28"/>
+          <w:szCs w:val="28"/>
+        </w:rPr>
+        <w:t xml:space="preserve"> }}</w:t>
+      </w:r>
     </w:p>
     <w:p>
       <w:pPr>
@@ -559,6 +795,23 @@
           <w:szCs w:val="28"/>
         </w:rPr>
       </w:pPr>
+    </w:p>
+    <w:p>
+      <w:pPr>
+        <w:spacing w:line="240" w:lineRule="auto"/>
+        <w:rPr>
+          <w:sz w:val="28"/>
+          <w:szCs w:val="28"/>
+        </w:rPr>
+      </w:pPr>
+      <w:r>
+        <w:rPr>
+          <w:sz w:val="28"/>
+          <w:szCs w:val="28"/>
+        </w:rPr>
+        <w:t xml:space="preserve">Open: </w:t>
+      </w:r>
+      <w:proofErr w:type="gramStart"/>
       <w:r>
         <w:rPr>
           <w:sz w:val="28"/>
@@ -572,7 +825,15 @@
           <w:sz w:val="28"/>
           <w:szCs w:val="28"/>
         </w:rPr>
-        <w:t>intraday_graph</w:t>
+        <w:t>intraday</w:t>
+      </w:r>
+      <w:proofErr w:type="gramEnd"/>
+      <w:r>
+        <w:rPr>
+          <w:sz w:val="28"/>
+          <w:szCs w:val="28"/>
+        </w:rPr>
+        <w:t>_open</w:t>
       </w:r>
       <w:proofErr w:type="spellEnd"/>
       <w:r>
@@ -582,6 +843,286 @@
         </w:rPr>
         <w:t xml:space="preserve"> }}</w:t>
       </w:r>
+      <w:r>
+        <w:rPr>
+          <w:sz w:val="28"/>
+          <w:szCs w:val="28"/>
+        </w:rPr>
+        <w:ptab w:relativeTo="margin" w:alignment="right" w:leader="none"/>
+      </w:r>
+      <w:r>
+        <w:rPr>
+          <w:sz w:val="28"/>
+          <w:szCs w:val="28"/>
+        </w:rPr>
+        <w:t>Change</w:t>
+      </w:r>
+      <w:r>
+        <w:rPr>
+          <w:sz w:val="28"/>
+          <w:szCs w:val="28"/>
+        </w:rPr>
+        <w:t xml:space="preserve">: {{ </w:t>
+      </w:r>
+      <w:proofErr w:type="spellStart"/>
+      <w:r>
+        <w:rPr>
+          <w:sz w:val="28"/>
+          <w:szCs w:val="28"/>
+        </w:rPr>
+        <w:t>intraday_</w:t>
+      </w:r>
+      <w:r>
+        <w:rPr>
+          <w:sz w:val="28"/>
+          <w:szCs w:val="28"/>
+        </w:rPr>
+        <w:t>change</w:t>
+      </w:r>
+      <w:proofErr w:type="spellEnd"/>
+      <w:r>
+        <w:rPr>
+          <w:sz w:val="28"/>
+          <w:szCs w:val="28"/>
+        </w:rPr>
+        <w:t xml:space="preserve"> }}</w:t>
+      </w:r>
+    </w:p>
+    <w:p>
+      <w:pPr>
+        <w:spacing w:line="240" w:lineRule="auto"/>
+        <w:rPr>
+          <w:sz w:val="28"/>
+          <w:szCs w:val="28"/>
+        </w:rPr>
+      </w:pPr>
+      <w:r>
+        <w:rPr>
+          <w:sz w:val="28"/>
+          <w:szCs w:val="28"/>
+        </w:rPr>
+        <w:t xml:space="preserve">Close: </w:t>
+      </w:r>
+      <w:proofErr w:type="gramStart"/>
+      <w:r>
+        <w:rPr>
+          <w:sz w:val="28"/>
+          <w:szCs w:val="28"/>
+        </w:rPr>
+        <w:t xml:space="preserve">{{ </w:t>
+      </w:r>
+      <w:proofErr w:type="spellStart"/>
+      <w:r>
+        <w:rPr>
+          <w:sz w:val="28"/>
+          <w:szCs w:val="28"/>
+        </w:rPr>
+        <w:t>intraday</w:t>
+      </w:r>
+      <w:proofErr w:type="gramEnd"/>
+      <w:r>
+        <w:rPr>
+          <w:sz w:val="28"/>
+          <w:szCs w:val="28"/>
+        </w:rPr>
+        <w:t>_close</w:t>
+      </w:r>
+      <w:proofErr w:type="spellEnd"/>
+      <w:r>
+        <w:rPr>
+          <w:sz w:val="28"/>
+          <w:szCs w:val="28"/>
+        </w:rPr>
+        <w:t xml:space="preserve"> }} </w:t>
+      </w:r>
+      <w:r>
+        <w:rPr>
+          <w:sz w:val="28"/>
+          <w:szCs w:val="28"/>
+        </w:rPr>
+        <w:ptab w:relativeTo="margin" w:alignment="right" w:leader="none"/>
+      </w:r>
+      <w:r>
+        <w:rPr>
+          <w:sz w:val="28"/>
+          <w:szCs w:val="28"/>
+        </w:rPr>
+        <w:t xml:space="preserve">Average Price: {{ </w:t>
+      </w:r>
+      <w:proofErr w:type="spellStart"/>
+      <w:r>
+        <w:rPr>
+          <w:sz w:val="28"/>
+          <w:szCs w:val="28"/>
+        </w:rPr>
+        <w:t>intraday_avg</w:t>
+      </w:r>
+      <w:r>
+        <w:rPr>
+          <w:sz w:val="28"/>
+          <w:szCs w:val="28"/>
+        </w:rPr>
+        <w:t>_price</w:t>
+      </w:r>
+      <w:proofErr w:type="spellEnd"/>
+      <w:r>
+        <w:rPr>
+          <w:sz w:val="28"/>
+          <w:szCs w:val="28"/>
+        </w:rPr>
+        <w:t xml:space="preserve"> }}</w:t>
+      </w:r>
+    </w:p>
+    <w:p>
+      <w:pPr>
+        <w:spacing w:line="240" w:lineRule="auto"/>
+        <w:rPr>
+          <w:sz w:val="28"/>
+          <w:szCs w:val="28"/>
+        </w:rPr>
+      </w:pPr>
+      <w:r>
+        <w:rPr>
+          <w:sz w:val="28"/>
+          <w:szCs w:val="28"/>
+        </w:rPr>
+        <w:t xml:space="preserve">High: </w:t>
+      </w:r>
+      <w:proofErr w:type="gramStart"/>
+      <w:r>
+        <w:rPr>
+          <w:sz w:val="28"/>
+          <w:szCs w:val="28"/>
+        </w:rPr>
+        <w:t xml:space="preserve">{{ </w:t>
+      </w:r>
+      <w:proofErr w:type="spellStart"/>
+      <w:r>
+        <w:rPr>
+          <w:sz w:val="28"/>
+          <w:szCs w:val="28"/>
+        </w:rPr>
+        <w:t>intraday</w:t>
+      </w:r>
+      <w:proofErr w:type="gramEnd"/>
+      <w:r>
+        <w:rPr>
+          <w:sz w:val="28"/>
+          <w:szCs w:val="28"/>
+        </w:rPr>
+        <w:t>_high</w:t>
+      </w:r>
+      <w:proofErr w:type="spellEnd"/>
+      <w:r>
+        <w:rPr>
+          <w:sz w:val="28"/>
+          <w:szCs w:val="28"/>
+        </w:rPr>
+        <w:t xml:space="preserve"> }} </w:t>
+      </w:r>
+      <w:r>
+        <w:rPr>
+          <w:sz w:val="28"/>
+          <w:szCs w:val="28"/>
+        </w:rPr>
+        <w:ptab w:relativeTo="margin" w:alignment="right" w:leader="none"/>
+      </w:r>
+      <w:r>
+        <w:rPr>
+          <w:sz w:val="28"/>
+          <w:szCs w:val="28"/>
+        </w:rPr>
+        <w:t xml:space="preserve">Volume: {{ </w:t>
+      </w:r>
+      <w:proofErr w:type="spellStart"/>
+      <w:r>
+        <w:rPr>
+          <w:sz w:val="28"/>
+          <w:szCs w:val="28"/>
+        </w:rPr>
+        <w:t>intraday_vol</w:t>
+      </w:r>
+      <w:r>
+        <w:rPr>
+          <w:sz w:val="28"/>
+          <w:szCs w:val="28"/>
+        </w:rPr>
+        <w:t>ume</w:t>
+      </w:r>
+      <w:proofErr w:type="spellEnd"/>
+      <w:r>
+        <w:rPr>
+          <w:sz w:val="28"/>
+          <w:szCs w:val="28"/>
+        </w:rPr>
+        <w:t xml:space="preserve"> }}</w:t>
+      </w:r>
+    </w:p>
+    <w:p>
+      <w:pPr>
+        <w:spacing w:line="240" w:lineRule="auto"/>
+        <w:rPr>
+          <w:sz w:val="28"/>
+          <w:szCs w:val="28"/>
+        </w:rPr>
+      </w:pPr>
+      <w:r>
+        <w:rPr>
+          <w:sz w:val="28"/>
+          <w:szCs w:val="28"/>
+        </w:rPr>
+        <w:t xml:space="preserve">Low: </w:t>
+      </w:r>
+      <w:proofErr w:type="gramStart"/>
+      <w:r>
+        <w:rPr>
+          <w:sz w:val="28"/>
+          <w:szCs w:val="28"/>
+        </w:rPr>
+        <w:t xml:space="preserve">{{ </w:t>
+      </w:r>
+      <w:proofErr w:type="spellStart"/>
+      <w:r>
+        <w:rPr>
+          <w:sz w:val="28"/>
+          <w:szCs w:val="28"/>
+        </w:rPr>
+        <w:t>intraday</w:t>
+      </w:r>
+      <w:proofErr w:type="gramEnd"/>
+      <w:r>
+        <w:rPr>
+          <w:sz w:val="28"/>
+          <w:szCs w:val="28"/>
+        </w:rPr>
+        <w:t>_low</w:t>
+      </w:r>
+      <w:proofErr w:type="spellEnd"/>
+      <w:r>
+        <w:rPr>
+          <w:sz w:val="28"/>
+          <w:szCs w:val="28"/>
+        </w:rPr>
+        <w:t xml:space="preserve"> }}</w:t>
+      </w:r>
+    </w:p>
+    <w:p>
+      <w:pPr>
+        <w:spacing w:line="240" w:lineRule="auto"/>
+        <w:rPr>
+          <w:sz w:val="28"/>
+          <w:szCs w:val="28"/>
+        </w:rPr>
+      </w:pPr>
+    </w:p>
+    <w:p>
+      <w:pPr>
+        <w:spacing w:line="240" w:lineRule="auto"/>
+        <w:rPr>
+          <w:sz w:val="28"/>
+          <w:szCs w:val="28"/>
+        </w:rPr>
+      </w:pPr>
     </w:p>
     <w:p>
       <w:pPr>
@@ -590,244 +1131,33 @@
         <w:rPr>
           <w:sz w:val="28"/>
           <w:szCs w:val="28"/>
-        </w:rPr>
-      </w:pPr>
-    </w:p>
-    <w:p>
-      <w:pPr>
-        <w:spacing w:line="240" w:lineRule="auto"/>
-        <w:rPr>
-          <w:sz w:val="28"/>
-          <w:szCs w:val="28"/>
-        </w:rPr>
-      </w:pPr>
-      <w:r>
-        <w:rPr>
-          <w:sz w:val="28"/>
-          <w:szCs w:val="28"/>
-        </w:rPr>
-        <w:t xml:space="preserve">Open: {{ </w:t>
-      </w:r>
-      <w:proofErr w:type="spellStart"/>
-      <w:r>
-        <w:rPr>
-          <w:sz w:val="28"/>
-          <w:szCs w:val="28"/>
-        </w:rPr>
-        <w:t>intraday_open</w:t>
-      </w:r>
-      <w:proofErr w:type="spellEnd"/>
-      <w:r>
-        <w:rPr>
-          <w:sz w:val="28"/>
-          <w:szCs w:val="28"/>
-        </w:rPr>
-        <w:t xml:space="preserve"> }}</w:t>
-      </w:r>
-      <w:r>
-        <w:rPr>
-          <w:sz w:val="28"/>
-          <w:szCs w:val="28"/>
-        </w:rPr>
-        <w:ptab w:relativeTo="margin" w:alignment="right" w:leader="none"/>
-      </w:r>
-      <w:r>
-        <w:rPr>
-          <w:sz w:val="28"/>
-          <w:szCs w:val="28"/>
-        </w:rPr>
-        <w:t xml:space="preserve">Delta: {{ </w:t>
-      </w:r>
-      <w:proofErr w:type="spellStart"/>
-      <w:r>
-        <w:rPr>
-          <w:sz w:val="28"/>
-          <w:szCs w:val="28"/>
-        </w:rPr>
-        <w:t>intraday_delta</w:t>
-      </w:r>
-      <w:proofErr w:type="spellEnd"/>
-      <w:r>
-        <w:rPr>
-          <w:sz w:val="28"/>
-          <w:szCs w:val="28"/>
-        </w:rPr>
-        <w:t xml:space="preserve"> }}</w:t>
-      </w:r>
-    </w:p>
-    <w:p>
-      <w:pPr>
-        <w:spacing w:line="240" w:lineRule="auto"/>
-        <w:rPr>
-          <w:sz w:val="28"/>
-          <w:szCs w:val="28"/>
-        </w:rPr>
-      </w:pPr>
-      <w:r>
-        <w:rPr>
-          <w:sz w:val="28"/>
-          <w:szCs w:val="28"/>
-        </w:rPr>
-        <w:t xml:space="preserve">Close: {{ </w:t>
-      </w:r>
-      <w:proofErr w:type="spellStart"/>
-      <w:r>
-        <w:rPr>
-          <w:sz w:val="28"/>
-          <w:szCs w:val="28"/>
-        </w:rPr>
-        <w:t>intraday_close</w:t>
-      </w:r>
-      <w:proofErr w:type="spellEnd"/>
-      <w:r>
-        <w:rPr>
-          <w:sz w:val="28"/>
-          <w:szCs w:val="28"/>
-        </w:rPr>
-        <w:t xml:space="preserve"> }} </w:t>
-      </w:r>
-      <w:r>
-        <w:rPr>
-          <w:sz w:val="28"/>
-          <w:szCs w:val="28"/>
-        </w:rPr>
-        <w:ptab w:relativeTo="margin" w:alignment="right" w:leader="none"/>
-      </w:r>
-      <w:r>
-        <w:rPr>
-          <w:sz w:val="28"/>
-          <w:szCs w:val="28"/>
-        </w:rPr>
-        <w:t xml:space="preserve">Average Price: {{ </w:t>
-      </w:r>
-      <w:proofErr w:type="spellStart"/>
-      <w:r>
-        <w:rPr>
-          <w:sz w:val="28"/>
-          <w:szCs w:val="28"/>
-        </w:rPr>
-        <w:t>intraday_avg</w:t>
-      </w:r>
-      <w:proofErr w:type="spellEnd"/>
-      <w:r>
-        <w:rPr>
-          <w:sz w:val="28"/>
-          <w:szCs w:val="28"/>
-        </w:rPr>
-        <w:t xml:space="preserve"> }}</w:t>
-      </w:r>
-    </w:p>
-    <w:p>
-      <w:pPr>
-        <w:spacing w:line="240" w:lineRule="auto"/>
-        <w:rPr>
-          <w:sz w:val="28"/>
-          <w:szCs w:val="28"/>
-        </w:rPr>
-      </w:pPr>
-      <w:r>
-        <w:rPr>
-          <w:sz w:val="28"/>
-          <w:szCs w:val="28"/>
-        </w:rPr>
-        <w:t xml:space="preserve">High: {{ </w:t>
-      </w:r>
-      <w:proofErr w:type="spellStart"/>
-      <w:r>
-        <w:rPr>
-          <w:sz w:val="28"/>
-          <w:szCs w:val="28"/>
-        </w:rPr>
-        <w:t>intraday_high</w:t>
-      </w:r>
-      <w:proofErr w:type="spellEnd"/>
-      <w:r>
-        <w:rPr>
-          <w:sz w:val="28"/>
-          <w:szCs w:val="28"/>
-        </w:rPr>
-        <w:t xml:space="preserve"> }} </w:t>
-      </w:r>
-      <w:r>
-        <w:rPr>
-          <w:sz w:val="28"/>
-          <w:szCs w:val="28"/>
-        </w:rPr>
-        <w:ptab w:relativeTo="margin" w:alignment="right" w:leader="none"/>
-      </w:r>
-      <w:r>
-        <w:rPr>
-          <w:sz w:val="28"/>
-          <w:szCs w:val="28"/>
-        </w:rPr>
-        <w:t xml:space="preserve">Volume: {{ </w:t>
-      </w:r>
-      <w:proofErr w:type="spellStart"/>
-      <w:r>
-        <w:rPr>
-          <w:sz w:val="28"/>
-          <w:szCs w:val="28"/>
-        </w:rPr>
-        <w:t>intraday_vol</w:t>
-      </w:r>
-      <w:proofErr w:type="spellEnd"/>
-      <w:r>
-        <w:rPr>
-          <w:sz w:val="28"/>
-          <w:szCs w:val="28"/>
-        </w:rPr>
-        <w:t xml:space="preserve"> }}</w:t>
-      </w:r>
-    </w:p>
-    <w:p>
-      <w:pPr>
-        <w:spacing w:line="240" w:lineRule="auto"/>
-        <w:rPr>
-          <w:sz w:val="28"/>
-          <w:szCs w:val="28"/>
-        </w:rPr>
-      </w:pPr>
-      <w:r>
-        <w:rPr>
-          <w:sz w:val="28"/>
-          <w:szCs w:val="28"/>
-        </w:rPr>
-        <w:t xml:space="preserve">Low: {{ </w:t>
-      </w:r>
-      <w:proofErr w:type="spellStart"/>
-      <w:r>
-        <w:rPr>
-          <w:sz w:val="28"/>
-          <w:szCs w:val="28"/>
-        </w:rPr>
-        <w:t>intraday_low</w:t>
-      </w:r>
-      <w:proofErr w:type="spellEnd"/>
-      <w:r>
-        <w:rPr>
-          <w:sz w:val="28"/>
-          <w:szCs w:val="28"/>
-        </w:rPr>
-        <w:t xml:space="preserve"> }}</w:t>
-      </w:r>
-    </w:p>
-    <w:p>
-      <w:pPr>
-        <w:spacing w:line="240" w:lineRule="auto"/>
-        <w:rPr>
-          <w:sz w:val="28"/>
-          <w:szCs w:val="28"/>
-        </w:rPr>
-      </w:pPr>
-    </w:p>
-    <w:p>
-      <w:pPr>
-        <w:spacing w:line="240" w:lineRule="auto"/>
-        <w:rPr>
-          <w:sz w:val="28"/>
-          <w:szCs w:val="28"/>
-        </w:rPr>
-      </w:pPr>
+          <w:u w:val="single"/>
+        </w:rPr>
+      </w:pPr>
+      <w:r>
+        <w:rPr>
+          <w:sz w:val="28"/>
+          <w:szCs w:val="28"/>
+          <w:u w:val="single"/>
+        </w:rPr>
+        <w:t xml:space="preserve">Intraday Trading Period, </w:t>
+      </w:r>
+      <w:r>
+        <w:rPr>
+          <w:sz w:val="28"/>
+          <w:szCs w:val="28"/>
+          <w:u w:val="single"/>
+        </w:rPr>
+        <w:t xml:space="preserve">Previous </w:t>
+      </w:r>
+      <w:r>
+        <w:rPr>
+          <w:sz w:val="28"/>
+          <w:szCs w:val="28"/>
+          <w:u w:val="single"/>
+        </w:rPr>
+        <w:t>25 hours</w:t>
+      </w:r>
     </w:p>
     <w:p>
       <w:pPr>
@@ -836,53 +1166,149 @@
         <w:rPr>
           <w:sz w:val="28"/>
           <w:szCs w:val="28"/>
-          <w:u w:val="single"/>
-        </w:rPr>
-      </w:pPr>
-      <w:r>
-        <w:rPr>
-          <w:sz w:val="28"/>
-          <w:szCs w:val="28"/>
-          <w:u w:val="single"/>
-        </w:rPr>
-        <w:t xml:space="preserve">Intraday Trading Period, </w:t>
-      </w:r>
-      <w:r>
-        <w:rPr>
-          <w:sz w:val="28"/>
-          <w:szCs w:val="28"/>
-          <w:u w:val="single"/>
-        </w:rPr>
-        <w:t xml:space="preserve">Previous </w:t>
-      </w:r>
-      <w:r>
-        <w:rPr>
-          <w:sz w:val="28"/>
-          <w:szCs w:val="28"/>
-          <w:u w:val="single"/>
-        </w:rPr>
-        <w:t>25 hours</w:t>
+        </w:rPr>
+      </w:pPr>
+      <w:proofErr w:type="gramStart"/>
+      <w:r>
+        <w:rPr>
+          <w:sz w:val="28"/>
+          <w:szCs w:val="28"/>
+        </w:rPr>
+        <w:t xml:space="preserve">{{ </w:t>
+      </w:r>
+      <w:proofErr w:type="spellStart"/>
+      <w:r>
+        <w:rPr>
+          <w:sz w:val="28"/>
+          <w:szCs w:val="28"/>
+        </w:rPr>
+        <w:t>monthly</w:t>
+      </w:r>
+      <w:proofErr w:type="gramEnd"/>
+      <w:r>
+        <w:rPr>
+          <w:sz w:val="28"/>
+          <w:szCs w:val="28"/>
+        </w:rPr>
+        <w:t>_graph</w:t>
+      </w:r>
+      <w:proofErr w:type="spellEnd"/>
+      <w:r>
+        <w:rPr>
+          <w:sz w:val="28"/>
+          <w:szCs w:val="28"/>
+        </w:rPr>
+        <w:t xml:space="preserve"> }}</w:t>
       </w:r>
     </w:p>
     <w:p>
       <w:pPr>
         <w:spacing w:line="240" w:lineRule="auto"/>
-        <w:jc w:val="center"/>
-        <w:rPr>
-          <w:sz w:val="28"/>
-          <w:szCs w:val="28"/>
-        </w:rPr>
-      </w:pPr>
+        <w:rPr>
+          <w:sz w:val="28"/>
+          <w:szCs w:val="28"/>
+        </w:rPr>
+      </w:pPr>
+      <w:r>
+        <w:rPr>
+          <w:sz w:val="28"/>
+          <w:szCs w:val="28"/>
+        </w:rPr>
+        <w:t xml:space="preserve">Open: </w:t>
+      </w:r>
+      <w:proofErr w:type="gramStart"/>
+      <w:r>
+        <w:rPr>
+          <w:sz w:val="28"/>
+          <w:szCs w:val="28"/>
+        </w:rPr>
+        <w:t xml:space="preserve">{{ </w:t>
+      </w:r>
+      <w:proofErr w:type="spellStart"/>
+      <w:r>
+        <w:rPr>
+          <w:sz w:val="28"/>
+          <w:szCs w:val="28"/>
+        </w:rPr>
+        <w:t>monthly</w:t>
+      </w:r>
+      <w:proofErr w:type="gramEnd"/>
+      <w:r>
+        <w:rPr>
+          <w:sz w:val="28"/>
+          <w:szCs w:val="28"/>
+        </w:rPr>
+        <w:t>_open</w:t>
+      </w:r>
+      <w:proofErr w:type="spellEnd"/>
+      <w:r>
+        <w:rPr>
+          <w:sz w:val="28"/>
+          <w:szCs w:val="28"/>
+        </w:rPr>
+        <w:t xml:space="preserve"> }}</w:t>
+      </w:r>
+      <w:r>
+        <w:rPr>
+          <w:sz w:val="28"/>
+          <w:szCs w:val="28"/>
+        </w:rPr>
+        <w:ptab w:relativeTo="margin" w:alignment="right" w:leader="none"/>
+      </w:r>
+      <w:r>
+        <w:rPr>
+          <w:sz w:val="28"/>
+          <w:szCs w:val="28"/>
+        </w:rPr>
+        <w:t>Change</w:t>
+      </w:r>
+      <w:r>
+        <w:rPr>
+          <w:sz w:val="28"/>
+          <w:szCs w:val="28"/>
+        </w:rPr>
+        <w:t xml:space="preserve">: {{ </w:t>
+      </w:r>
+      <w:proofErr w:type="spellStart"/>
+      <w:r>
+        <w:rPr>
+          <w:sz w:val="28"/>
+          <w:szCs w:val="28"/>
+        </w:rPr>
+        <w:t>monthly_</w:t>
+      </w:r>
+      <w:r>
+        <w:rPr>
+          <w:sz w:val="28"/>
+          <w:szCs w:val="28"/>
+        </w:rPr>
+        <w:t>change</w:t>
+      </w:r>
+      <w:proofErr w:type="spellEnd"/>
+      <w:r>
+        <w:rPr>
+          <w:sz w:val="28"/>
+          <w:szCs w:val="28"/>
+        </w:rPr>
+        <w:t xml:space="preserve"> }}</w:t>
+      </w:r>
     </w:p>
     <w:p>
       <w:pPr>
         <w:spacing w:line="240" w:lineRule="auto"/>
-        <w:jc w:val="center"/>
-        <w:rPr>
-          <w:sz w:val="28"/>
-          <w:szCs w:val="28"/>
-        </w:rPr>
-      </w:pPr>
+        <w:rPr>
+          <w:sz w:val="28"/>
+          <w:szCs w:val="28"/>
+        </w:rPr>
+      </w:pPr>
+      <w:r>
+        <w:rPr>
+          <w:sz w:val="28"/>
+          <w:szCs w:val="28"/>
+        </w:rPr>
+        <w:t xml:space="preserve">Close: </w:t>
+      </w:r>
+      <w:proofErr w:type="gramStart"/>
       <w:r>
         <w:rPr>
           <w:sz w:val="28"/>
@@ -896,7 +1322,15 @@
           <w:sz w:val="28"/>
           <w:szCs w:val="28"/>
         </w:rPr>
-        <w:t>monthly_graph</w:t>
+        <w:t>monthly</w:t>
+      </w:r>
+      <w:proofErr w:type="gramEnd"/>
+      <w:r>
+        <w:rPr>
+          <w:sz w:val="28"/>
+          <w:szCs w:val="28"/>
+        </w:rPr>
+        <w:t>_close</w:t>
       </w:r>
       <w:proofErr w:type="spellEnd"/>
       <w:r>
@@ -904,6 +1338,43 @@
           <w:sz w:val="28"/>
           <w:szCs w:val="28"/>
         </w:rPr>
+        <w:t xml:space="preserve"> }} </w:t>
+      </w:r>
+      <w:r>
+        <w:rPr>
+          <w:sz w:val="28"/>
+          <w:szCs w:val="28"/>
+        </w:rPr>
+        <w:ptab w:relativeTo="margin" w:alignment="right" w:leader="none"/>
+      </w:r>
+      <w:r>
+        <w:rPr>
+          <w:sz w:val="28"/>
+          <w:szCs w:val="28"/>
+        </w:rPr>
+        <w:t xml:space="preserve">Average Price: {{ </w:t>
+      </w:r>
+      <w:proofErr w:type="spellStart"/>
+      <w:r>
+        <w:rPr>
+          <w:sz w:val="28"/>
+          <w:szCs w:val="28"/>
+        </w:rPr>
+        <w:t>monthly_avg</w:t>
+      </w:r>
+      <w:r>
+        <w:rPr>
+          <w:sz w:val="28"/>
+          <w:szCs w:val="28"/>
+        </w:rPr>
+        <w:t>_price</w:t>
+      </w:r>
+      <w:proofErr w:type="spellEnd"/>
+      <w:r>
+        <w:rPr>
+          <w:sz w:val="28"/>
+          <w:szCs w:val="28"/>
+        </w:rPr>
         <w:t xml:space="preserve"> }}</w:t>
       </w:r>
     </w:p>
@@ -920,7 +1391,15 @@
           <w:sz w:val="28"/>
           <w:szCs w:val="28"/>
         </w:rPr>
-        <w:t xml:space="preserve">Open: {{ </w:t>
+        <w:t xml:space="preserve">High: </w:t>
+      </w:r>
+      <w:proofErr w:type="gramStart"/>
+      <w:r>
+        <w:rPr>
+          <w:sz w:val="28"/>
+          <w:szCs w:val="28"/>
+        </w:rPr>
+        <w:t xml:space="preserve">{{ </w:t>
       </w:r>
       <w:proofErr w:type="spellStart"/>
       <w:r>
@@ -928,7 +1407,15 @@
           <w:sz w:val="28"/>
           <w:szCs w:val="28"/>
         </w:rPr>
-        <w:t>monthly_open</w:t>
+        <w:t>monthly</w:t>
+      </w:r>
+      <w:proofErr w:type="gramEnd"/>
+      <w:r>
+        <w:rPr>
+          <w:sz w:val="28"/>
+          <w:szCs w:val="28"/>
+        </w:rPr>
+        <w:t>_high</w:t>
       </w:r>
       <w:proofErr w:type="spellEnd"/>
       <w:r>
@@ -936,21 +1423,68 @@
           <w:sz w:val="28"/>
           <w:szCs w:val="28"/>
         </w:rPr>
+        <w:t xml:space="preserve"> }} </w:t>
+      </w:r>
+      <w:r>
+        <w:rPr>
+          <w:sz w:val="28"/>
+          <w:szCs w:val="28"/>
+        </w:rPr>
+        <w:ptab w:relativeTo="margin" w:alignment="right" w:leader="none"/>
+      </w:r>
+      <w:r>
+        <w:rPr>
+          <w:sz w:val="28"/>
+          <w:szCs w:val="28"/>
+        </w:rPr>
+        <w:t xml:space="preserve">Volume: {{ </w:t>
+      </w:r>
+      <w:proofErr w:type="spellStart"/>
+      <w:r>
+        <w:rPr>
+          <w:sz w:val="28"/>
+          <w:szCs w:val="28"/>
+        </w:rPr>
+        <w:t>monthly_vol</w:t>
+      </w:r>
+      <w:r>
+        <w:rPr>
+          <w:sz w:val="28"/>
+          <w:szCs w:val="28"/>
+        </w:rPr>
+        <w:t>ume</w:t>
+      </w:r>
+      <w:proofErr w:type="spellEnd"/>
+      <w:r>
+        <w:rPr>
+          <w:sz w:val="28"/>
+          <w:szCs w:val="28"/>
+        </w:rPr>
         <w:t xml:space="preserve"> }}</w:t>
       </w:r>
-      <w:r>
-        <w:rPr>
-          <w:sz w:val="28"/>
-          <w:szCs w:val="28"/>
-        </w:rPr>
-        <w:ptab w:relativeTo="margin" w:alignment="right" w:leader="none"/>
-      </w:r>
-      <w:r>
-        <w:rPr>
-          <w:sz w:val="28"/>
-          <w:szCs w:val="28"/>
-        </w:rPr>
-        <w:t xml:space="preserve">Delta: {{ </w:t>
+    </w:p>
+    <w:p>
+      <w:pPr>
+        <w:spacing w:line="240" w:lineRule="auto"/>
+        <w:rPr>
+          <w:sz w:val="28"/>
+          <w:szCs w:val="28"/>
+        </w:rPr>
+      </w:pPr>
+      <w:r>
+        <w:rPr>
+          <w:sz w:val="28"/>
+          <w:szCs w:val="28"/>
+        </w:rPr>
+        <w:t xml:space="preserve">Low: </w:t>
+      </w:r>
+      <w:proofErr w:type="gramStart"/>
+      <w:r>
+        <w:rPr>
+          <w:sz w:val="28"/>
+          <w:szCs w:val="28"/>
+        </w:rPr>
+        <w:t xml:space="preserve">{{ </w:t>
       </w:r>
       <w:proofErr w:type="spellStart"/>
       <w:r>
@@ -958,7 +1492,15 @@
           <w:sz w:val="28"/>
           <w:szCs w:val="28"/>
         </w:rPr>
-        <w:t>monthly_delta</w:t>
+        <w:t>monthly</w:t>
+      </w:r>
+      <w:proofErr w:type="gramEnd"/>
+      <w:r>
+        <w:rPr>
+          <w:sz w:val="28"/>
+          <w:szCs w:val="28"/>
+        </w:rPr>
+        <w:t>_low</w:t>
       </w:r>
       <w:proofErr w:type="spellEnd"/>
       <w:r>
@@ -968,183 +1510,6 @@
         </w:rPr>
         <w:t xml:space="preserve"> }}</w:t>
       </w:r>
-    </w:p>
-    <w:p>
-      <w:pPr>
-        <w:spacing w:line="240" w:lineRule="auto"/>
-        <w:rPr>
-          <w:sz w:val="28"/>
-          <w:szCs w:val="28"/>
-        </w:rPr>
-      </w:pPr>
-      <w:r>
-        <w:rPr>
-          <w:sz w:val="28"/>
-          <w:szCs w:val="28"/>
-        </w:rPr>
-        <w:t xml:space="preserve">Close: {{ </w:t>
-      </w:r>
-      <w:proofErr w:type="spellStart"/>
-      <w:r>
-        <w:rPr>
-          <w:sz w:val="28"/>
-          <w:szCs w:val="28"/>
-        </w:rPr>
-        <w:t>monthly_close</w:t>
-      </w:r>
-      <w:proofErr w:type="spellEnd"/>
-      <w:r>
-        <w:rPr>
-          <w:sz w:val="28"/>
-          <w:szCs w:val="28"/>
-        </w:rPr>
-        <w:t xml:space="preserve"> }} </w:t>
-      </w:r>
-      <w:r>
-        <w:rPr>
-          <w:sz w:val="28"/>
-          <w:szCs w:val="28"/>
-        </w:rPr>
-        <w:ptab w:relativeTo="margin" w:alignment="right" w:leader="none"/>
-      </w:r>
-      <w:r>
-        <w:rPr>
-          <w:sz w:val="28"/>
-          <w:szCs w:val="28"/>
-        </w:rPr>
-        <w:t xml:space="preserve">Average Price: {{ </w:t>
-      </w:r>
-      <w:proofErr w:type="spellStart"/>
-      <w:r>
-        <w:rPr>
-          <w:sz w:val="28"/>
-          <w:szCs w:val="28"/>
-        </w:rPr>
-        <w:t>monthly_avg</w:t>
-      </w:r>
-      <w:proofErr w:type="spellEnd"/>
-      <w:r>
-        <w:rPr>
-          <w:sz w:val="28"/>
-          <w:szCs w:val="28"/>
-        </w:rPr>
-        <w:t xml:space="preserve"> }}</w:t>
-      </w:r>
-    </w:p>
-    <w:p>
-      <w:pPr>
-        <w:spacing w:line="240" w:lineRule="auto"/>
-        <w:rPr>
-          <w:sz w:val="28"/>
-          <w:szCs w:val="28"/>
-        </w:rPr>
-      </w:pPr>
-      <w:r>
-        <w:rPr>
-          <w:sz w:val="28"/>
-          <w:szCs w:val="28"/>
-        </w:rPr>
-        <w:lastRenderedPageBreak/>
-        <w:t xml:space="preserve">High: {{ </w:t>
-      </w:r>
-      <w:proofErr w:type="spellStart"/>
-      <w:r>
-        <w:rPr>
-          <w:sz w:val="28"/>
-          <w:szCs w:val="28"/>
-        </w:rPr>
-        <w:t>monthly_high</w:t>
-      </w:r>
-      <w:proofErr w:type="spellEnd"/>
-      <w:r>
-        <w:rPr>
-          <w:sz w:val="28"/>
-          <w:szCs w:val="28"/>
-        </w:rPr>
-        <w:t xml:space="preserve"> }} </w:t>
-      </w:r>
-      <w:r>
-        <w:rPr>
-          <w:sz w:val="28"/>
-          <w:szCs w:val="28"/>
-        </w:rPr>
-        <w:ptab w:relativeTo="margin" w:alignment="right" w:leader="none"/>
-      </w:r>
-      <w:r>
-        <w:rPr>
-          <w:sz w:val="28"/>
-          <w:szCs w:val="28"/>
-        </w:rPr>
-        <w:t xml:space="preserve">Volume: {{ </w:t>
-      </w:r>
-      <w:proofErr w:type="spellStart"/>
-      <w:r>
-        <w:rPr>
-          <w:sz w:val="28"/>
-          <w:szCs w:val="28"/>
-        </w:rPr>
-        <w:t>monthly_vol</w:t>
-      </w:r>
-      <w:proofErr w:type="spellEnd"/>
-      <w:r>
-        <w:rPr>
-          <w:sz w:val="28"/>
-          <w:szCs w:val="28"/>
-        </w:rPr>
-        <w:t xml:space="preserve"> }}</w:t>
-      </w:r>
-    </w:p>
-    <w:p>
-      <w:pPr>
-        <w:spacing w:line="240" w:lineRule="auto"/>
-        <w:rPr>
-          <w:sz w:val="28"/>
-          <w:szCs w:val="28"/>
-        </w:rPr>
-      </w:pPr>
-      <w:r>
-        <w:rPr>
-          <w:sz w:val="28"/>
-          <w:szCs w:val="28"/>
-        </w:rPr>
-        <w:t xml:space="preserve">Low: {{ </w:t>
-      </w:r>
-      <w:proofErr w:type="spellStart"/>
-      <w:r>
-        <w:rPr>
-          <w:sz w:val="28"/>
-          <w:szCs w:val="28"/>
-        </w:rPr>
-        <w:t>monthly_low</w:t>
-      </w:r>
-      <w:proofErr w:type="spellEnd"/>
-      <w:r>
-        <w:rPr>
-          <w:sz w:val="28"/>
-          <w:szCs w:val="28"/>
-        </w:rPr>
-        <w:t xml:space="preserve"> }}</w:t>
-      </w:r>
-    </w:p>
-    <w:p>
-      <w:pPr>
-        <w:spacing w:line="240" w:lineRule="auto"/>
-        <w:rPr>
-          <w:b/>
-          <w:bCs/>
-          <w:sz w:val="28"/>
-          <w:szCs w:val="28"/>
-        </w:rPr>
-      </w:pPr>
-    </w:p>
-    <w:p>
-      <w:pPr>
-        <w:spacing w:line="240" w:lineRule="auto"/>
-        <w:rPr>
-          <w:sz w:val="28"/>
-          <w:szCs w:val="28"/>
-        </w:rPr>
-      </w:pPr>
     </w:p>
     <w:sectPr>
       <w:headerReference w:type="default" r:id="rId6"/>

</xml_diff>